<commit_message>
new experiments are added
</commit_message>
<xml_diff>
--- a/main_report.docx
+++ b/main_report.docx
@@ -153,6 +153,101 @@
       <w:r>
         <w:t xml:space="preserve"> for a generic model of DIANA. </w:t>
       </w:r>
+    </w:p>
+    <w:p>
+      <w:pPr>
+        <w:jc w:val="both"/>
+      </w:pPr>
+      <w:r>
+        <w:t>The n</w:t>
+      </w:r>
+      <w:r>
+        <w:t>-row sections</w:t>
+      </w:r>
+      <w:r>
+        <w:t xml:space="preserve"> for each </w:t>
+      </w:r>
+      <w:proofErr w:type="spellStart"/>
+      <w:r>
+        <w:t>V</w:t>
+      </w:r>
+      <w:r>
+        <w:rPr>
+          <w:vertAlign w:val="subscript"/>
+        </w:rPr>
+        <w:t>CSbias</w:t>
+      </w:r>
+      <w:proofErr w:type="spellEnd"/>
+      <w:r>
+        <w:t xml:space="preserve"> are selected</w:t>
+      </w:r>
+      <w:r>
+        <w:t xml:space="preserve"> in a way to have the maximum output swing for values of unit time and activation without output saturation.</w:t>
+      </w:r>
+      <w:r>
+        <w:t xml:space="preserve"> A higher dynamic range helps for higher resolution in the model, considering that the accumulation in a column is </w:t>
+      </w:r>
+      <w:r>
+        <w:t>relatively</w:t>
+      </w:r>
+      <w:r>
+        <w:t xml:space="preserve"> linear</w:t>
+      </w:r>
+      <w:r>
+        <w:t xml:space="preserve"> (</w:t>
+      </w:r>
+      <w:r>
+        <w:fldChar w:fldCharType="begin"/>
+      </w:r>
+      <w:r>
+        <w:instrText xml:space="preserve"> REF _Ref118454200 \h </w:instrText>
+      </w:r>
+      <w:r>
+        <w:fldChar w:fldCharType="separate"/>
+      </w:r>
+      <w:r>
+        <w:t xml:space="preserve">Figure </w:t>
+      </w:r>
+      <w:r>
+        <w:rPr>
+          <w:noProof/>
+        </w:rPr>
+        <w:t>1</w:t>
+      </w:r>
+      <w:r>
+        <w:fldChar w:fldCharType="end"/>
+      </w:r>
+      <w:r>
+        <w:t>)</w:t>
+      </w:r>
+      <w:r>
+        <w:t>.</w:t>
+      </w:r>
+      <w:r>
+        <w:t xml:space="preserve"> Also, more </w:t>
+      </w:r>
+      <w:r>
+        <w:t>rows</w:t>
+      </w:r>
+      <w:r>
+        <w:t xml:space="preserve"> increase the </w:t>
+      </w:r>
+      <w:r>
+        <w:t>model’s accuracy</w:t>
+      </w:r>
+      <w:r>
+        <w:t xml:space="preserve"> by lowering the effect of noises and variations. </w:t>
+      </w:r>
+    </w:p>
+    <w:p>
+      <w:pPr>
+        <w:jc w:val="both"/>
+      </w:pPr>
+    </w:p>
+    <w:p>
+      <w:pPr>
+        <w:jc w:val="both"/>
+      </w:pPr>
     </w:p>
     <w:p>
       <w:pPr>
@@ -165,17 +260,25 @@
         <mc:AlternateContent>
           <mc:Choice Requires="wps">
             <w:drawing>
-              <wp:anchor distT="45720" distB="45720" distL="114300" distR="114300" simplePos="0" relativeHeight="251659264" behindDoc="0" locked="0" layoutInCell="1" allowOverlap="1" wp14:anchorId="406091A5" wp14:editId="7D090347">
+              <wp:anchor distT="45720" distB="45720" distL="114300" distR="114300" simplePos="0" relativeHeight="251659264" behindDoc="1" locked="0" layoutInCell="1" allowOverlap="1" wp14:anchorId="406091A5" wp14:editId="3F4070D8">
                 <wp:simplePos x="0" y="0"/>
                 <wp:positionH relativeFrom="margin">
-                  <wp:posOffset>13970</wp:posOffset>
+                  <wp:posOffset>49237</wp:posOffset>
                 </wp:positionH>
                 <wp:positionV relativeFrom="paragraph">
-                  <wp:posOffset>1026160</wp:posOffset>
+                  <wp:posOffset>368935</wp:posOffset>
                 </wp:positionV>
-                <wp:extent cx="6111875" cy="4374515"/>
-                <wp:effectExtent l="0" t="0" r="3175" b="6985"/>
-                <wp:wrapSquare wrapText="bothSides"/>
+                <wp:extent cx="6111875" cy="4037330"/>
+                <wp:effectExtent l="0" t="0" r="3175" b="1270"/>
+                <wp:wrapTight wrapText="bothSides">
+                  <wp:wrapPolygon edited="0">
+                    <wp:start x="0" y="0"/>
+                    <wp:lineTo x="0" y="21505"/>
+                    <wp:lineTo x="21544" y="21505"/>
+                    <wp:lineTo x="21544" y="0"/>
+                    <wp:lineTo x="0" y="0"/>
+                  </wp:wrapPolygon>
+                </wp:wrapTight>
                 <wp:docPr id="217" name="Text Box 2"/>
                 <wp:cNvGraphicFramePr>
                   <a:graphicFrameLocks xmlns:a="http://schemas.openxmlformats.org/drawingml/2006/main"/>
@@ -189,7 +292,7 @@
                       <wps:spPr bwMode="auto">
                         <a:xfrm>
                           <a:off x="0" y="0"/>
-                          <a:ext cx="6111875" cy="4374515"/>
+                          <a:ext cx="6111875" cy="4037330"/>
                         </a:xfrm>
                         <a:prstGeom prst="rect">
                           <a:avLst/>
@@ -306,7 +409,7 @@
                 <v:stroke joinstyle="miter"/>
                 <v:path gradientshapeok="t" o:connecttype="rect"/>
               </v:shapetype>
-              <v:shape id="Text Box 2" o:spid="_x0000_s1026" type="#_x0000_t202" style="position:absolute;left:0;text-align:left;margin-left:1.1pt;margin-top:80.8pt;width:481.25pt;height:344.45pt;z-index:251659264;visibility:visible;mso-wrap-style:square;mso-width-percent:0;mso-height-percent:0;mso-wrap-distance-left:9pt;mso-wrap-distance-top:3.6pt;mso-wrap-distance-right:9pt;mso-wrap-distance-bottom:3.6pt;mso-position-horizontal:absolute;mso-position-horizontal-relative:margin;mso-position-vertical:absolute;mso-position-vertical-relative:text;mso-width-percent:0;mso-height-percent:0;mso-width-relative:margin;mso-height-relative:margin;v-text-anchor:top" o:gfxdata="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" stroked="f">
+              <v:shape id="Text Box 2" o:spid="_x0000_s1026" type="#_x0000_t202" style="position:absolute;left:0;text-align:left;margin-left:3.9pt;margin-top:29.05pt;width:481.25pt;height:317.9pt;z-index:-251657216;visibility:visible;mso-wrap-style:square;mso-width-percent:0;mso-height-percent:0;mso-wrap-distance-left:9pt;mso-wrap-distance-top:3.6pt;mso-wrap-distance-right:9pt;mso-wrap-distance-bottom:3.6pt;mso-position-horizontal:absolute;mso-position-horizontal-relative:margin;mso-position-vertical:absolute;mso-position-vertical-relative:text;mso-width-percent:0;mso-height-percent:0;mso-width-relative:margin;mso-height-relative:margin;v-text-anchor:top" o:gfxdata="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" stroked="f">
                 <v:textbox>
                   <w:txbxContent>
                     <w:p>
@@ -388,6 +491,277 @@
                     <w:p/>
                   </w:txbxContent>
                 </v:textbox>
+                <w10:wrap type="tight" anchorx="margin"/>
+              </v:shape>
+            </w:pict>
+          </mc:Fallback>
+        </mc:AlternateContent>
+      </w:r>
+    </w:p>
+    <w:p>
+      <w:pPr>
+        <w:pStyle w:val="Heading2"/>
+      </w:pPr>
+      <w:r>
+        <w:lastRenderedPageBreak/>
+        <w:t>General Considerations:</w:t>
+      </w:r>
+    </w:p>
+    <w:p>
+      <w:r>
+        <w:t>This section presents general results that are assumed to be new</w:t>
+      </w:r>
+      <w:r>
+        <w:t xml:space="preserve">. Noticing them may help the user to utilize DIANA more efficiently. </w:t>
+      </w:r>
+    </w:p>
+    <w:p>
+      <w:pPr>
+        <w:pStyle w:val="Heading3"/>
+      </w:pPr>
+      <w:r>
+        <w:t>Bistable-like behavior</w:t>
+      </w:r>
+    </w:p>
+    <w:p>
+      <w:r>
+        <w:rPr>
+          <w:noProof/>
+        </w:rPr>
+        <mc:AlternateContent>
+          <mc:Choice Requires="wps">
+            <w:drawing>
+              <wp:anchor distT="45720" distB="45720" distL="114300" distR="114300" simplePos="0" relativeHeight="251661312" behindDoc="0" locked="0" layoutInCell="1" allowOverlap="1" wp14:anchorId="57A7B651" wp14:editId="13402DCF">
+                <wp:simplePos x="0" y="0"/>
+                <wp:positionH relativeFrom="margin">
+                  <wp:align>left</wp:align>
+                </wp:positionH>
+                <wp:positionV relativeFrom="paragraph">
+                  <wp:posOffset>785104</wp:posOffset>
+                </wp:positionV>
+                <wp:extent cx="5676265" cy="4374515"/>
+                <wp:effectExtent l="0" t="0" r="635" b="6985"/>
+                <wp:wrapSquare wrapText="bothSides"/>
+                <wp:docPr id="3" name="Text Box 2"/>
+                <wp:cNvGraphicFramePr>
+                  <a:graphicFrameLocks xmlns:a="http://schemas.openxmlformats.org/drawingml/2006/main"/>
+                </wp:cNvGraphicFramePr>
+                <a:graphic xmlns:a="http://schemas.openxmlformats.org/drawingml/2006/main">
+                  <a:graphicData uri="http://schemas.microsoft.com/office/word/2010/wordprocessingShape">
+                    <wps:wsp>
+                      <wps:cNvSpPr txBox="1">
+                        <a:spLocks noChangeArrowheads="1"/>
+                      </wps:cNvSpPr>
+                      <wps:spPr bwMode="auto">
+                        <a:xfrm>
+                          <a:off x="0" y="0"/>
+                          <a:ext cx="5676265" cy="4374515"/>
+                        </a:xfrm>
+                        <a:prstGeom prst="rect">
+                          <a:avLst/>
+                        </a:prstGeom>
+                        <a:solidFill>
+                          <a:srgbClr val="FFFFFF"/>
+                        </a:solidFill>
+                        <a:ln w="9525">
+                          <a:noFill/>
+                          <a:miter lim="800000"/>
+                          <a:headEnd/>
+                          <a:tailEnd/>
+                        </a:ln>
+                      </wps:spPr>
+                      <wps:txbx>
+                        <w:txbxContent>
+                          <w:p>
+                            <w:pPr>
+                              <w:keepNext/>
+                            </w:pPr>
+                            <w:r>
+                              <w:rPr>
+                                <w:noProof/>
+                              </w:rPr>
+                              <w:drawing>
+                                <wp:inline distT="0" distB="0" distL="0" distR="0" wp14:anchorId="500B0C84" wp14:editId="52EC12B2">
+                                  <wp:extent cx="5048885" cy="4070350"/>
+                                  <wp:effectExtent l="0" t="0" r="0" b="6350"/>
+                                  <wp:docPr id="14" name="Picture 14" descr="Chart, line chart&#10;&#10;Description automatically generated"/>
+                                  <wp:cNvGraphicFramePr>
+                                    <a:graphicFrameLocks xmlns:a="http://schemas.openxmlformats.org/drawingml/2006/main" noChangeAspect="1"/>
+                                  </wp:cNvGraphicFramePr>
+                                  <a:graphic xmlns:a="http://schemas.openxmlformats.org/drawingml/2006/main">
+                                    <a:graphicData uri="http://schemas.openxmlformats.org/drawingml/2006/picture">
+                                      <pic:pic xmlns:pic="http://schemas.openxmlformats.org/drawingml/2006/picture">
+                                        <pic:nvPicPr>
+                                          <pic:cNvPr id="5" name="Picture 5" descr="Chart, line chart&#10;&#10;Description automatically generated"/>
+                                          <pic:cNvPicPr/>
+                                        </pic:nvPicPr>
+                                        <pic:blipFill>
+                                          <a:blip r:embed="rId9"/>
+                                          <a:stretch>
+                                            <a:fillRect/>
+                                          </a:stretch>
+                                        </pic:blipFill>
+                                        <pic:spPr>
+                                          <a:xfrm>
+                                            <a:off x="0" y="0"/>
+                                            <a:ext cx="5048885" cy="4070350"/>
+                                          </a:xfrm>
+                                          <a:prstGeom prst="rect">
+                                            <a:avLst/>
+                                          </a:prstGeom>
+                                        </pic:spPr>
+                                      </pic:pic>
+                                    </a:graphicData>
+                                  </a:graphic>
+                                </wp:inline>
+                              </w:drawing>
+                            </w:r>
+                          </w:p>
+                          <w:p>
+                            <w:pPr>
+                              <w:pStyle w:val="Caption"/>
+                            </w:pPr>
+                            <w:bookmarkStart w:id="2" w:name="_Ref118725771"/>
+                            <w:r>
+                              <w:t xml:space="preserve">Figure </w:t>
+                            </w:r>
+                            <w:r>
+                              <w:fldChar w:fldCharType="begin"/>
+                            </w:r>
+                            <w:r>
+                              <w:instrText xml:space="preserve"> SEQ Figure \* ARABIC </w:instrText>
+                            </w:r>
+                            <w:r>
+                              <w:fldChar w:fldCharType="separate"/>
+                            </w:r>
+                            <w:r>
+                              <w:rPr>
+                                <w:noProof/>
+                              </w:rPr>
+                              <w:t>2</w:t>
+                            </w:r>
+                            <w:r>
+                              <w:fldChar w:fldCharType="end"/>
+                            </w:r>
+                            <w:bookmarkEnd w:id="2"/>
+                            <w:r>
+                              <w:t xml:space="preserve">: Four experiments </w:t>
+                            </w:r>
+                            <w:r>
+                              <w:t>show</w:t>
+                            </w:r>
+                            <w:r>
+                              <w:t xml:space="preserve"> there are two sets of possible output values for each input</w:t>
+                            </w:r>
+                          </w:p>
+                          <w:p/>
+                        </w:txbxContent>
+                      </wps:txbx>
+                      <wps:bodyPr rot="0" vert="horz" wrap="square" lIns="91440" tIns="45720" rIns="91440" bIns="45720" anchor="t" anchorCtr="0">
+                        <a:noAutofit/>
+                      </wps:bodyPr>
+                    </wps:wsp>
+                  </a:graphicData>
+                </a:graphic>
+                <wp14:sizeRelH relativeFrom="margin">
+                  <wp14:pctWidth>0</wp14:pctWidth>
+                </wp14:sizeRelH>
+                <wp14:sizeRelV relativeFrom="margin">
+                  <wp14:pctHeight>0</wp14:pctHeight>
+                </wp14:sizeRelV>
+              </wp:anchor>
+            </w:drawing>
+          </mc:Choice>
+          <mc:Fallback>
+            <w:pict>
+              <v:shape w14:anchorId="57A7B651" id="_x0000_s1027" type="#_x0000_t202" style="position:absolute;margin-left:0;margin-top:61.8pt;width:446.95pt;height:344.45pt;z-index:251661312;visibility:visible;mso-wrap-style:square;mso-width-percent:0;mso-height-percent:0;mso-wrap-distance-left:9pt;mso-wrap-distance-top:3.6pt;mso-wrap-distance-right:9pt;mso-wrap-distance-bottom:3.6pt;mso-position-horizontal:left;mso-position-horizontal-relative:margin;mso-position-vertical:absolute;mso-position-vertical-relative:text;mso-width-percent:0;mso-height-percent:0;mso-width-relative:margin;mso-height-relative:margin;v-text-anchor:top" o:gfxdata="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" stroked="f">
+                <v:textbox>
+                  <w:txbxContent>
+                    <w:p>
+                      <w:pPr>
+                        <w:keepNext/>
+                      </w:pPr>
+                      <w:r>
+                        <w:rPr>
+                          <w:noProof/>
+                        </w:rPr>
+                        <w:drawing>
+                          <wp:inline distT="0" distB="0" distL="0" distR="0" wp14:anchorId="500B0C84" wp14:editId="52EC12B2">
+                            <wp:extent cx="5048885" cy="4070350"/>
+                            <wp:effectExtent l="0" t="0" r="0" b="6350"/>
+                            <wp:docPr id="14" name="Picture 14" descr="Chart, line chart&#10;&#10;Description automatically generated"/>
+                            <wp:cNvGraphicFramePr>
+                              <a:graphicFrameLocks xmlns:a="http://schemas.openxmlformats.org/drawingml/2006/main" noChangeAspect="1"/>
+                            </wp:cNvGraphicFramePr>
+                            <a:graphic xmlns:a="http://schemas.openxmlformats.org/drawingml/2006/main">
+                              <a:graphicData uri="http://schemas.openxmlformats.org/drawingml/2006/picture">
+                                <pic:pic xmlns:pic="http://schemas.openxmlformats.org/drawingml/2006/picture">
+                                  <pic:nvPicPr>
+                                    <pic:cNvPr id="5" name="Picture 5" descr="Chart, line chart&#10;&#10;Description automatically generated"/>
+                                    <pic:cNvPicPr/>
+                                  </pic:nvPicPr>
+                                  <pic:blipFill>
+                                    <a:blip r:embed="rId9"/>
+                                    <a:stretch>
+                                      <a:fillRect/>
+                                    </a:stretch>
+                                  </pic:blipFill>
+                                  <pic:spPr>
+                                    <a:xfrm>
+                                      <a:off x="0" y="0"/>
+                                      <a:ext cx="5048885" cy="4070350"/>
+                                    </a:xfrm>
+                                    <a:prstGeom prst="rect">
+                                      <a:avLst/>
+                                    </a:prstGeom>
+                                  </pic:spPr>
+                                </pic:pic>
+                              </a:graphicData>
+                            </a:graphic>
+                          </wp:inline>
+                        </w:drawing>
+                      </w:r>
+                    </w:p>
+                    <w:p>
+                      <w:pPr>
+                        <w:pStyle w:val="Caption"/>
+                      </w:pPr>
+                      <w:bookmarkStart w:id="3" w:name="_Ref118725771"/>
+                      <w:r>
+                        <w:t xml:space="preserve">Figure </w:t>
+                      </w:r>
+                      <w:r>
+                        <w:fldChar w:fldCharType="begin"/>
+                      </w:r>
+                      <w:r>
+                        <w:instrText xml:space="preserve"> SEQ Figure \* ARABIC </w:instrText>
+                      </w:r>
+                      <w:r>
+                        <w:fldChar w:fldCharType="separate"/>
+                      </w:r>
+                      <w:r>
+                        <w:rPr>
+                          <w:noProof/>
+                        </w:rPr>
+                        <w:t>2</w:t>
+                      </w:r>
+                      <w:r>
+                        <w:fldChar w:fldCharType="end"/>
+                      </w:r>
+                      <w:bookmarkEnd w:id="3"/>
+                      <w:r>
+                        <w:t xml:space="preserve">: Four experiments </w:t>
+                      </w:r>
+                      <w:r>
+                        <w:t>show</w:t>
+                      </w:r>
+                      <w:r>
+                        <w:t xml:space="preserve"> there are two sets of possible output values for each input</w:t>
+                      </w:r>
+                    </w:p>
+                    <w:p/>
+                  </w:txbxContent>
+                </v:textbox>
                 <w10:wrap type="square" anchorx="margin"/>
               </v:shape>
             </w:pict>
@@ -395,13 +769,43 @@
         </mc:AlternateContent>
       </w:r>
       <w:r>
-        <w:t>The n</w:t>
-      </w:r>
-      <w:r>
-        <w:t>-row sections</w:t>
-      </w:r>
-      <w:r>
-        <w:t xml:space="preserve"> for each </w:t>
+        <w:t>Four experiments are done on 20 consecutive rows in different locations on the array. It seems there are two possible values for the output. In each experiment, the output values can be</w:t>
+      </w:r>
+      <w:r>
+        <w:t xml:space="preserve"> from</w:t>
+      </w:r>
+      <w:r>
+        <w:t xml:space="preserve"> one of these two</w:t>
+      </w:r>
+      <w:r>
+        <w:t xml:space="preserve"> sets (</w:t>
+      </w:r>
+      <w:r>
+        <w:fldChar w:fldCharType="begin"/>
+      </w:r>
+      <w:r>
+        <w:instrText xml:space="preserve"> REF _Ref118725771 \h </w:instrText>
+      </w:r>
+      <w:r>
+        <w:fldChar w:fldCharType="separate"/>
+      </w:r>
+      <w:r>
+        <w:t xml:space="preserve">Figure </w:t>
+      </w:r>
+      <w:r>
+        <w:rPr>
+          <w:noProof/>
+        </w:rPr>
+        <w:t>2</w:t>
+      </w:r>
+      <w:r>
+        <w:fldChar w:fldCharType="end"/>
+      </w:r>
+      <w:r>
+        <w:t xml:space="preserve">). </w:t>
+      </w:r>
+      <w:r>
+        <w:t xml:space="preserve">The experiments are conducted with all possible UT values and </w:t>
       </w:r>
       <w:proofErr w:type="spellStart"/>
       <w:r>
@@ -415,28 +819,30 @@
       </w:r>
       <w:proofErr w:type="spellEnd"/>
       <w:r>
-        <w:t xml:space="preserve"> are selected</w:t>
-      </w:r>
-      <w:r>
-        <w:t xml:space="preserve"> in a way to have the maximum output swing for values of unit time and activation without output saturation.</w:t>
-      </w:r>
-      <w:r>
-        <w:t xml:space="preserve"> A higher dynamic range helps for higher resolution in the model, considering that the accumulation in a column is </w:t>
-      </w:r>
-      <w:r>
-        <w:t>relatively</w:t>
-      </w:r>
-      <w:r>
-        <w:t xml:space="preserve"> linear</w:t>
-      </w:r>
-      <w:r>
-        <w:t xml:space="preserve"> (</w:t>
+        <w:t xml:space="preserve">=0.61v. </w:t>
+      </w:r>
+    </w:p>
+    <w:p/>
+    <w:p>
+      <w:pPr>
+        <w:pStyle w:val="Heading3"/>
+      </w:pPr>
+      <w:r>
+        <w:t xml:space="preserve">Unit Time </w:t>
+      </w:r>
+    </w:p>
+    <w:p>
+      <w:r>
+        <w:t>A decrease in unit time does not help to prevent the circuit from going to saturation when the saturation is due to a few high-value input activations.</w:t>
+      </w:r>
+      <w:r>
+        <w:t xml:space="preserve"> It only reduces both resolution and linearity (</w:t>
       </w:r>
       <w:r>
         <w:fldChar w:fldCharType="begin"/>
       </w:r>
       <w:r>
-        <w:instrText xml:space="preserve"> REF _Ref118454200 \h </w:instrText>
+        <w:instrText xml:space="preserve"> REF _Ref118729355 \h </w:instrText>
       </w:r>
       <w:r>
         <w:fldChar w:fldCharType="separate"/>
@@ -448,38 +854,590 @@
         <w:rPr>
           <w:noProof/>
         </w:rPr>
-        <w:t>1</w:t>
+        <w:t>3</w:t>
       </w:r>
       <w:r>
         <w:fldChar w:fldCharType="end"/>
       </w:r>
       <w:r>
-        <w:t>)</w:t>
-      </w:r>
-      <w:r>
-        <w:t>.</w:t>
-      </w:r>
-      <w:r>
-        <w:t xml:space="preserve"> Also, more </w:t>
-      </w:r>
-      <w:r>
-        <w:t>rows</w:t>
-      </w:r>
-      <w:r>
-        <w:t xml:space="preserve"> increase the </w:t>
-      </w:r>
-      <w:r>
-        <w:t>model’s accuracy</w:t>
-      </w:r>
-      <w:r>
-        <w:t xml:space="preserve"> by lowering the effect of noises and variations. </w:t>
+        <w:t xml:space="preserve">). </w:t>
       </w:r>
     </w:p>
     <w:p>
-      <w:pPr>
-        <w:jc w:val="both"/>
-      </w:pPr>
+      <w:r>
+        <w:t>However, as the accumulation is linear, lower unit times can be utilized to increase the output range while deteriorating linearity and resolution.</w:t>
+      </w:r>
+      <w:r>
+        <w:t xml:space="preserve"> For example, </w:t>
+      </w:r>
+      <w:r>
+        <w:fldChar w:fldCharType="begin"/>
+      </w:r>
+      <w:r>
+        <w:instrText xml:space="preserve"> REF _Ref118731206 \h </w:instrText>
+      </w:r>
+      <w:r>
+        <w:fldChar w:fldCharType="separate"/>
+      </w:r>
+      <w:r>
+        <w:t xml:space="preserve">Figure </w:t>
+      </w:r>
+      <w:r>
+        <w:rPr>
+          <w:noProof/>
+        </w:rPr>
+        <w:t>4</w:t>
+      </w:r>
+      <w:r>
+        <w:fldChar w:fldCharType="end"/>
+      </w:r>
+      <w:r>
+        <w:t xml:space="preserve"> is the same experiment as </w:t>
+      </w:r>
+      <w:r>
+        <w:fldChar w:fldCharType="begin"/>
+      </w:r>
+      <w:r>
+        <w:instrText xml:space="preserve"> REF _Ref118729355 \h </w:instrText>
+      </w:r>
+      <w:r>
+        <w:fldChar w:fldCharType="separate"/>
+      </w:r>
+      <w:r>
+        <w:t xml:space="preserve">Figure </w:t>
+      </w:r>
+      <w:r>
+        <w:rPr>
+          <w:noProof/>
+        </w:rPr>
+        <w:t>3</w:t>
+      </w:r>
+      <w:r>
+        <w:fldChar w:fldCharType="end"/>
+      </w:r>
+      <w:r>
+        <w:t xml:space="preserve"> a) for the double number of activation rows. The optimum unit time</w:t>
+      </w:r>
+      <w:r>
+        <w:t xml:space="preserve"> index</w:t>
+      </w:r>
+      <w:r>
+        <w:t xml:space="preserve"> </w:t>
+      </w:r>
+      <w:r>
+        <w:t xml:space="preserve">to have a good output swing dropped from 6 or 7 to 3. </w:t>
+      </w:r>
     </w:p>
+    <w:p/>
+    <w:p>
+      <w:r>
+        <w:rPr>
+          <w:noProof/>
+        </w:rPr>
+        <w:lastRenderedPageBreak/>
+        <mc:AlternateContent>
+          <mc:Choice Requires="wps">
+            <w:drawing>
+              <wp:anchor distT="45720" distB="45720" distL="114300" distR="114300" simplePos="0" relativeHeight="251665408" behindDoc="0" locked="0" layoutInCell="1" allowOverlap="1" wp14:anchorId="414EEBF7" wp14:editId="14A58E06">
+                <wp:simplePos x="0" y="0"/>
+                <wp:positionH relativeFrom="margin">
+                  <wp:align>center</wp:align>
+                </wp:positionH>
+                <wp:positionV relativeFrom="paragraph">
+                  <wp:posOffset>5545455</wp:posOffset>
+                </wp:positionV>
+                <wp:extent cx="4692650" cy="3302000"/>
+                <wp:effectExtent l="0" t="0" r="0" b="0"/>
+                <wp:wrapSquare wrapText="bothSides"/>
+                <wp:docPr id="35" name="Text Box 2"/>
+                <wp:cNvGraphicFramePr>
+                  <a:graphicFrameLocks xmlns:a="http://schemas.openxmlformats.org/drawingml/2006/main"/>
+                </wp:cNvGraphicFramePr>
+                <a:graphic xmlns:a="http://schemas.openxmlformats.org/drawingml/2006/main">
+                  <a:graphicData uri="http://schemas.microsoft.com/office/word/2010/wordprocessingShape">
+                    <wps:wsp>
+                      <wps:cNvSpPr txBox="1">
+                        <a:spLocks noChangeArrowheads="1"/>
+                      </wps:cNvSpPr>
+                      <wps:spPr bwMode="auto">
+                        <a:xfrm>
+                          <a:off x="0" y="0"/>
+                          <a:ext cx="4692650" cy="3302000"/>
+                        </a:xfrm>
+                        <a:prstGeom prst="rect">
+                          <a:avLst/>
+                        </a:prstGeom>
+                        <a:solidFill>
+                          <a:srgbClr val="FFFFFF"/>
+                        </a:solidFill>
+                        <a:ln w="9525">
+                          <a:noFill/>
+                          <a:miter lim="800000"/>
+                          <a:headEnd/>
+                          <a:tailEnd/>
+                        </a:ln>
+                      </wps:spPr>
+                      <wps:txbx>
+                        <w:txbxContent>
+                          <w:p>
+                            <w:pPr>
+                              <w:keepNext/>
+                            </w:pPr>
+                            <w:r>
+                              <w:rPr>
+                                <w:noProof/>
+                              </w:rPr>
+                              <w:drawing>
+                                <wp:inline distT="0" distB="0" distL="0" distR="0" wp14:anchorId="1889A388" wp14:editId="73535791">
+                                  <wp:extent cx="4303395" cy="3042920"/>
+                                  <wp:effectExtent l="0" t="0" r="1905" b="5080"/>
+                                  <wp:docPr id="37" name="Picture 37" descr="Chart&#10;&#10;Description automatically generated"/>
+                                  <wp:cNvGraphicFramePr>
+                                    <a:graphicFrameLocks xmlns:a="http://schemas.openxmlformats.org/drawingml/2006/main" noChangeAspect="1"/>
+                                  </wp:cNvGraphicFramePr>
+                                  <a:graphic xmlns:a="http://schemas.openxmlformats.org/drawingml/2006/main">
+                                    <a:graphicData uri="http://schemas.openxmlformats.org/drawingml/2006/picture">
+                                      <pic:pic xmlns:pic="http://schemas.openxmlformats.org/drawingml/2006/picture">
+                                        <pic:nvPicPr>
+                                          <pic:cNvPr id="37" name="Picture 37" descr="Chart&#10;&#10;Description automatically generated"/>
+                                          <pic:cNvPicPr/>
+                                        </pic:nvPicPr>
+                                        <pic:blipFill>
+                                          <a:blip r:embed="rId10"/>
+                                          <a:stretch>
+                                            <a:fillRect/>
+                                          </a:stretch>
+                                        </pic:blipFill>
+                                        <pic:spPr>
+                                          <a:xfrm>
+                                            <a:off x="0" y="0"/>
+                                            <a:ext cx="4303395" cy="3042920"/>
+                                          </a:xfrm>
+                                          <a:prstGeom prst="rect">
+                                            <a:avLst/>
+                                          </a:prstGeom>
+                                        </pic:spPr>
+                                      </pic:pic>
+                                    </a:graphicData>
+                                  </a:graphic>
+                                </wp:inline>
+                              </w:drawing>
+                            </w:r>
+                          </w:p>
+                          <w:p>
+                            <w:pPr>
+                              <w:pStyle w:val="Caption"/>
+                            </w:pPr>
+                            <w:bookmarkStart w:id="4" w:name="_Ref118731206"/>
+                            <w:r>
+                              <w:t xml:space="preserve">Figure </w:t>
+                            </w:r>
+                            <w:r>
+                              <w:fldChar w:fldCharType="begin"/>
+                            </w:r>
+                            <w:r>
+                              <w:instrText xml:space="preserve"> SEQ Figure \* ARABIC </w:instrText>
+                            </w:r>
+                            <w:r>
+                              <w:fldChar w:fldCharType="separate"/>
+                            </w:r>
+                            <w:r>
+                              <w:rPr>
+                                <w:noProof/>
+                              </w:rPr>
+                              <w:t>4</w:t>
+                            </w:r>
+                            <w:r>
+                              <w:fldChar w:fldCharType="end"/>
+                            </w:r>
+                            <w:bookmarkEnd w:id="4"/>
+                            <w:r>
+                              <w:t>: input/ output diagram for different values of unit time</w:t>
+                            </w:r>
+                          </w:p>
+                          <w:p/>
+                        </w:txbxContent>
+                      </wps:txbx>
+                      <wps:bodyPr rot="0" vert="horz" wrap="square" lIns="91440" tIns="45720" rIns="91440" bIns="45720" anchor="t" anchorCtr="0">
+                        <a:noAutofit/>
+                      </wps:bodyPr>
+                    </wps:wsp>
+                  </a:graphicData>
+                </a:graphic>
+                <wp14:sizeRelH relativeFrom="margin">
+                  <wp14:pctWidth>0</wp14:pctWidth>
+                </wp14:sizeRelH>
+                <wp14:sizeRelV relativeFrom="margin">
+                  <wp14:pctHeight>0</wp14:pctHeight>
+                </wp14:sizeRelV>
+              </wp:anchor>
+            </w:drawing>
+          </mc:Choice>
+          <mc:Fallback>
+            <w:pict>
+              <v:shape w14:anchorId="414EEBF7" id="_x0000_s1028" type="#_x0000_t202" style="position:absolute;margin-left:0;margin-top:436.65pt;width:369.5pt;height:260pt;z-index:251665408;visibility:visible;mso-wrap-style:square;mso-width-percent:0;mso-height-percent:0;mso-wrap-distance-left:9pt;mso-wrap-distance-top:3.6pt;mso-wrap-distance-right:9pt;mso-wrap-distance-bottom:3.6pt;mso-position-horizontal:center;mso-position-horizontal-relative:margin;mso-position-vertical:absolute;mso-position-vertical-relative:text;mso-width-percent:0;mso-height-percent:0;mso-width-relative:margin;mso-height-relative:margin;v-text-anchor:top" o:gfxdata="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" stroked="f">
+                <v:textbox>
+                  <w:txbxContent>
+                    <w:p>
+                      <w:pPr>
+                        <w:keepNext/>
+                      </w:pPr>
+                      <w:r>
+                        <w:rPr>
+                          <w:noProof/>
+                        </w:rPr>
+                        <w:drawing>
+                          <wp:inline distT="0" distB="0" distL="0" distR="0" wp14:anchorId="1889A388" wp14:editId="73535791">
+                            <wp:extent cx="4303395" cy="3042920"/>
+                            <wp:effectExtent l="0" t="0" r="1905" b="5080"/>
+                            <wp:docPr id="37" name="Picture 37" descr="Chart&#10;&#10;Description automatically generated"/>
+                            <wp:cNvGraphicFramePr>
+                              <a:graphicFrameLocks xmlns:a="http://schemas.openxmlformats.org/drawingml/2006/main" noChangeAspect="1"/>
+                            </wp:cNvGraphicFramePr>
+                            <a:graphic xmlns:a="http://schemas.openxmlformats.org/drawingml/2006/main">
+                              <a:graphicData uri="http://schemas.openxmlformats.org/drawingml/2006/picture">
+                                <pic:pic xmlns:pic="http://schemas.openxmlformats.org/drawingml/2006/picture">
+                                  <pic:nvPicPr>
+                                    <pic:cNvPr id="37" name="Picture 37" descr="Chart&#10;&#10;Description automatically generated"/>
+                                    <pic:cNvPicPr/>
+                                  </pic:nvPicPr>
+                                  <pic:blipFill>
+                                    <a:blip r:embed="rId10"/>
+                                    <a:stretch>
+                                      <a:fillRect/>
+                                    </a:stretch>
+                                  </pic:blipFill>
+                                  <pic:spPr>
+                                    <a:xfrm>
+                                      <a:off x="0" y="0"/>
+                                      <a:ext cx="4303395" cy="3042920"/>
+                                    </a:xfrm>
+                                    <a:prstGeom prst="rect">
+                                      <a:avLst/>
+                                    </a:prstGeom>
+                                  </pic:spPr>
+                                </pic:pic>
+                              </a:graphicData>
+                            </a:graphic>
+                          </wp:inline>
+                        </w:drawing>
+                      </w:r>
+                    </w:p>
+                    <w:p>
+                      <w:pPr>
+                        <w:pStyle w:val="Caption"/>
+                      </w:pPr>
+                      <w:bookmarkStart w:id="5" w:name="_Ref118731206"/>
+                      <w:r>
+                        <w:t xml:space="preserve">Figure </w:t>
+                      </w:r>
+                      <w:r>
+                        <w:fldChar w:fldCharType="begin"/>
+                      </w:r>
+                      <w:r>
+                        <w:instrText xml:space="preserve"> SEQ Figure \* ARABIC </w:instrText>
+                      </w:r>
+                      <w:r>
+                        <w:fldChar w:fldCharType="separate"/>
+                      </w:r>
+                      <w:r>
+                        <w:rPr>
+                          <w:noProof/>
+                        </w:rPr>
+                        <w:t>4</w:t>
+                      </w:r>
+                      <w:r>
+                        <w:fldChar w:fldCharType="end"/>
+                      </w:r>
+                      <w:bookmarkEnd w:id="5"/>
+                      <w:r>
+                        <w:t>: input/ output diagram for different values of unit time</w:t>
+                      </w:r>
+                    </w:p>
+                    <w:p/>
+                  </w:txbxContent>
+                </v:textbox>
+                <w10:wrap type="square" anchorx="margin"/>
+              </v:shape>
+            </w:pict>
+          </mc:Fallback>
+        </mc:AlternateContent>
+      </w:r>
+      <w:r>
+        <w:rPr>
+          <w:noProof/>
+        </w:rPr>
+        <mc:AlternateContent>
+          <mc:Choice Requires="wps">
+            <w:drawing>
+              <wp:anchor distT="45720" distB="45720" distL="114300" distR="114300" simplePos="0" relativeHeight="251663360" behindDoc="0" locked="0" layoutInCell="1" allowOverlap="1" wp14:anchorId="51321D00" wp14:editId="2CA73250">
+                <wp:simplePos x="0" y="0"/>
+                <wp:positionH relativeFrom="page">
+                  <wp:posOffset>565150</wp:posOffset>
+                </wp:positionH>
+                <wp:positionV relativeFrom="margin">
+                  <wp:posOffset>-685800</wp:posOffset>
+                </wp:positionV>
+                <wp:extent cx="6083300" cy="6400800"/>
+                <wp:effectExtent l="0" t="0" r="0" b="0"/>
+                <wp:wrapSquare wrapText="bothSides"/>
+                <wp:docPr id="16" name="Text Box 2"/>
+                <wp:cNvGraphicFramePr>
+                  <a:graphicFrameLocks xmlns:a="http://schemas.openxmlformats.org/drawingml/2006/main"/>
+                </wp:cNvGraphicFramePr>
+                <a:graphic xmlns:a="http://schemas.openxmlformats.org/drawingml/2006/main">
+                  <a:graphicData uri="http://schemas.microsoft.com/office/word/2010/wordprocessingShape">
+                    <wps:wsp>
+                      <wps:cNvSpPr txBox="1">
+                        <a:spLocks noChangeArrowheads="1"/>
+                      </wps:cNvSpPr>
+                      <wps:spPr bwMode="auto">
+                        <a:xfrm>
+                          <a:off x="0" y="0"/>
+                          <a:ext cx="6083300" cy="6400800"/>
+                        </a:xfrm>
+                        <a:prstGeom prst="rect">
+                          <a:avLst/>
+                        </a:prstGeom>
+                        <a:solidFill>
+                          <a:srgbClr val="FFFFFF"/>
+                        </a:solidFill>
+                        <a:ln w="9525">
+                          <a:noFill/>
+                          <a:miter lim="800000"/>
+                          <a:headEnd/>
+                          <a:tailEnd/>
+                        </a:ln>
+                      </wps:spPr>
+                      <wps:txbx>
+                        <w:txbxContent>
+                          <w:p>
+                            <w:pPr>
+                              <w:keepNext/>
+                            </w:pPr>
+                            <w:r>
+                              <w:drawing>
+                                <wp:inline distT="0" distB="0" distL="0" distR="0" wp14:anchorId="2B81D43E" wp14:editId="71799359">
+                                  <wp:extent cx="5784850" cy="5821837"/>
+                                  <wp:effectExtent l="0" t="0" r="6350" b="7620"/>
+                                  <wp:docPr id="34" name="Picture 34"/>
+                                  <wp:cNvGraphicFramePr>
+                                    <a:graphicFrameLocks xmlns:a="http://schemas.openxmlformats.org/drawingml/2006/main" noChangeAspect="1"/>
+                                  </wp:cNvGraphicFramePr>
+                                  <a:graphic xmlns:a="http://schemas.openxmlformats.org/drawingml/2006/main">
+                                    <a:graphicData uri="http://schemas.openxmlformats.org/drawingml/2006/picture">
+                                      <pic:pic xmlns:pic="http://schemas.openxmlformats.org/drawingml/2006/picture">
+                                        <pic:nvPicPr>
+                                          <pic:cNvPr id="0" name="Picture 2"/>
+                                          <pic:cNvPicPr>
+                                            <a:picLocks noChangeAspect="1" noChangeArrowheads="1"/>
+                                          </pic:cNvPicPr>
+                                        </pic:nvPicPr>
+                                        <pic:blipFill>
+                                          <a:blip r:embed="rId11">
+                                            <a:extLst>
+                                              <a:ext uri="{28A0092B-C50C-407E-A947-70E740481C1C}">
+                                                <a14:useLocalDpi xmlns:a14="http://schemas.microsoft.com/office/drawing/2010/main" val="0"/>
+                                              </a:ext>
+                                            </a:extLst>
+                                          </a:blip>
+                                          <a:srcRect/>
+                                          <a:stretch>
+                                            <a:fillRect/>
+                                          </a:stretch>
+                                        </pic:blipFill>
+                                        <pic:spPr bwMode="auto">
+                                          <a:xfrm>
+                                            <a:off x="0" y="0"/>
+                                            <a:ext cx="5827066" cy="5864323"/>
+                                          </a:xfrm>
+                                          <a:prstGeom prst="rect">
+                                            <a:avLst/>
+                                          </a:prstGeom>
+                                          <a:noFill/>
+                                          <a:ln>
+                                            <a:noFill/>
+                                          </a:ln>
+                                        </pic:spPr>
+                                      </pic:pic>
+                                    </a:graphicData>
+                                  </a:graphic>
+                                </wp:inline>
+                              </w:drawing>
+                            </w:r>
+                          </w:p>
+                          <w:p>
+                            <w:pPr>
+                              <w:pStyle w:val="Caption"/>
+                            </w:pPr>
+                            <w:bookmarkStart w:id="6" w:name="_Ref118729355"/>
+                            <w:r>
+                              <w:t xml:space="preserve">Figure </w:t>
+                            </w:r>
+                            <w:r>
+                              <w:fldChar w:fldCharType="begin"/>
+                            </w:r>
+                            <w:r>
+                              <w:instrText xml:space="preserve"> SEQ Figure \* ARABIC </w:instrText>
+                            </w:r>
+                            <w:r>
+                              <w:fldChar w:fldCharType="separate"/>
+                            </w:r>
+                            <w:r>
+                              <w:rPr>
+                                <w:noProof/>
+                              </w:rPr>
+                              <w:t>3</w:t>
+                            </w:r>
+                            <w:r>
+                              <w:fldChar w:fldCharType="end"/>
+                            </w:r>
+                            <w:bookmarkEnd w:id="6"/>
+                            <w:r>
+                              <w:t>: a) DIANA with a smaller value for unit time gets saturated almost at the same input as unit time index=9. However, it has less resolution and b) and c) worse linearity.</w:t>
+                            </w:r>
+                          </w:p>
+                          <w:p/>
+                        </w:txbxContent>
+                      </wps:txbx>
+                      <wps:bodyPr rot="0" vert="horz" wrap="square" lIns="91440" tIns="45720" rIns="91440" bIns="45720" anchor="t" anchorCtr="0">
+                        <a:noAutofit/>
+                      </wps:bodyPr>
+                    </wps:wsp>
+                  </a:graphicData>
+                </a:graphic>
+                <wp14:sizeRelH relativeFrom="margin">
+                  <wp14:pctWidth>0</wp14:pctWidth>
+                </wp14:sizeRelH>
+                <wp14:sizeRelV relativeFrom="margin">
+                  <wp14:pctHeight>0</wp14:pctHeight>
+                </wp14:sizeRelV>
+              </wp:anchor>
+            </w:drawing>
+          </mc:Choice>
+          <mc:Fallback>
+            <w:pict>
+              <v:shape w14:anchorId="51321D00" id="_x0000_s1029" type="#_x0000_t202" style="position:absolute;margin-left:44.5pt;margin-top:-54pt;width:479pt;height:7in;z-index:251663360;visibility:visible;mso-wrap-style:square;mso-width-percent:0;mso-height-percent:0;mso-wrap-distance-left:9pt;mso-wrap-distance-top:3.6pt;mso-wrap-distance-right:9pt;mso-wrap-distance-bottom:3.6pt;mso-position-horizontal:absolute;mso-position-horizontal-relative:page;mso-position-vertical:absolute;mso-position-vertical-relative:margin;mso-width-percent:0;mso-height-percent:0;mso-width-relative:margin;mso-height-relative:margin;v-text-anchor:top" o:gfxdata="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" stroked="f">
+                <v:textbox>
+                  <w:txbxContent>
+                    <w:p>
+                      <w:pPr>
+                        <w:keepNext/>
+                      </w:pPr>
+                      <w:r>
+                        <w:drawing>
+                          <wp:inline distT="0" distB="0" distL="0" distR="0" wp14:anchorId="2B81D43E" wp14:editId="71799359">
+                            <wp:extent cx="5784850" cy="5821837"/>
+                            <wp:effectExtent l="0" t="0" r="6350" b="7620"/>
+                            <wp:docPr id="34" name="Picture 34"/>
+                            <wp:cNvGraphicFramePr>
+                              <a:graphicFrameLocks xmlns:a="http://schemas.openxmlformats.org/drawingml/2006/main" noChangeAspect="1"/>
+                            </wp:cNvGraphicFramePr>
+                            <a:graphic xmlns:a="http://schemas.openxmlformats.org/drawingml/2006/main">
+                              <a:graphicData uri="http://schemas.openxmlformats.org/drawingml/2006/picture">
+                                <pic:pic xmlns:pic="http://schemas.openxmlformats.org/drawingml/2006/picture">
+                                  <pic:nvPicPr>
+                                    <pic:cNvPr id="0" name="Picture 2"/>
+                                    <pic:cNvPicPr>
+                                      <a:picLocks noChangeAspect="1" noChangeArrowheads="1"/>
+                                    </pic:cNvPicPr>
+                                  </pic:nvPicPr>
+                                  <pic:blipFill>
+                                    <a:blip r:embed="rId11">
+                                      <a:extLst>
+                                        <a:ext uri="{28A0092B-C50C-407E-A947-70E740481C1C}">
+                                          <a14:useLocalDpi xmlns:a14="http://schemas.microsoft.com/office/drawing/2010/main" val="0"/>
+                                        </a:ext>
+                                      </a:extLst>
+                                    </a:blip>
+                                    <a:srcRect/>
+                                    <a:stretch>
+                                      <a:fillRect/>
+                                    </a:stretch>
+                                  </pic:blipFill>
+                                  <pic:spPr bwMode="auto">
+                                    <a:xfrm>
+                                      <a:off x="0" y="0"/>
+                                      <a:ext cx="5827066" cy="5864323"/>
+                                    </a:xfrm>
+                                    <a:prstGeom prst="rect">
+                                      <a:avLst/>
+                                    </a:prstGeom>
+                                    <a:noFill/>
+                                    <a:ln>
+                                      <a:noFill/>
+                                    </a:ln>
+                                  </pic:spPr>
+                                </pic:pic>
+                              </a:graphicData>
+                            </a:graphic>
+                          </wp:inline>
+                        </w:drawing>
+                      </w:r>
+                    </w:p>
+                    <w:p>
+                      <w:pPr>
+                        <w:pStyle w:val="Caption"/>
+                      </w:pPr>
+                      <w:bookmarkStart w:id="7" w:name="_Ref118729355"/>
+                      <w:r>
+                        <w:t xml:space="preserve">Figure </w:t>
+                      </w:r>
+                      <w:r>
+                        <w:fldChar w:fldCharType="begin"/>
+                      </w:r>
+                      <w:r>
+                        <w:instrText xml:space="preserve"> SEQ Figure \* ARABIC </w:instrText>
+                      </w:r>
+                      <w:r>
+                        <w:fldChar w:fldCharType="separate"/>
+                      </w:r>
+                      <w:r>
+                        <w:rPr>
+                          <w:noProof/>
+                        </w:rPr>
+                        <w:t>3</w:t>
+                      </w:r>
+                      <w:r>
+                        <w:fldChar w:fldCharType="end"/>
+                      </w:r>
+                      <w:bookmarkEnd w:id="7"/>
+                      <w:r>
+                        <w:t>: a) DIANA with a smaller value for unit time gets saturated almost at the same input as unit time index=9. However, it has less resolution and b) and c) worse linearity.</w:t>
+                      </w:r>
+                    </w:p>
+                    <w:p/>
+                  </w:txbxContent>
+                </v:textbox>
+                <w10:wrap type="square" anchorx="page" anchory="margin"/>
+              </v:shape>
+            </w:pict>
+          </mc:Fallback>
+        </mc:AlternateContent>
+      </w:r>
+    </w:p>
+    <w:p/>
+    <w:p/>
+    <w:p/>
+    <w:p/>
+    <w:p/>
+    <w:p/>
+    <w:p/>
+    <w:p/>
+    <w:p/>
+    <w:p/>
+    <w:p/>
+    <w:p/>
+    <w:p/>
+    <w:p/>
+    <w:p/>
+    <w:p/>
+    <w:p/>
+    <w:p/>
+    <w:p/>
+    <w:p/>
+    <w:p/>
+    <w:p/>
     <w:sectPr>
       <w:pgSz w:w="11906" w:h="16838"/>
       <w:pgMar w:top="1440" w:right="1440" w:bottom="1440" w:left="1440" w:header="708" w:footer="708" w:gutter="0"/>
@@ -1511,7 +2469,6 @@
   <w:style w:type="character" w:default="1" w:styleId="DefaultParagraphFont">
     <w:name w:val="Default Paragraph Font"/>
     <w:uiPriority w:val="1"/>
-    <w:semiHidden/>
     <w:unhideWhenUsed/>
   </w:style>
   <w:style w:type="table" w:default="1" w:styleId="TableNormal">
@@ -1938,6 +2895,56 @@
       <w:color w:val="3F98BD" w:themeColor="text2"/>
       <w:sz w:val="18"/>
       <w:szCs w:val="18"/>
+    </w:rPr>
+  </w:style>
+  <w:style w:type="paragraph" w:styleId="Header">
+    <w:name w:val="header"/>
+    <w:basedOn w:val="Normal"/>
+    <w:link w:val="HeaderChar"/>
+    <w:uiPriority w:val="99"/>
+    <w:unhideWhenUsed/>
+    <w:rsid w:val="00895956"/>
+    <w:pPr>
+      <w:tabs>
+        <w:tab w:val="center" w:pos="4513"/>
+        <w:tab w:val="right" w:pos="9026"/>
+      </w:tabs>
+    </w:pPr>
+  </w:style>
+  <w:style w:type="character" w:customStyle="1" w:styleId="HeaderChar">
+    <w:name w:val="Header Char"/>
+    <w:basedOn w:val="DefaultParagraphFont"/>
+    <w:link w:val="Header"/>
+    <w:uiPriority w:val="99"/>
+    <w:rsid w:val="00895956"/>
+    <w:rPr>
+      <w:color w:val="3C3C3B" w:themeColor="text1"/>
+      <w:lang w:val="en-US"/>
+    </w:rPr>
+  </w:style>
+  <w:style w:type="paragraph" w:styleId="Footer">
+    <w:name w:val="footer"/>
+    <w:basedOn w:val="Normal"/>
+    <w:link w:val="FooterChar"/>
+    <w:uiPriority w:val="99"/>
+    <w:unhideWhenUsed/>
+    <w:rsid w:val="00895956"/>
+    <w:pPr>
+      <w:tabs>
+        <w:tab w:val="center" w:pos="4513"/>
+        <w:tab w:val="right" w:pos="9026"/>
+      </w:tabs>
+    </w:pPr>
+  </w:style>
+  <w:style w:type="character" w:customStyle="1" w:styleId="FooterChar">
+    <w:name w:val="Footer Char"/>
+    <w:basedOn w:val="DefaultParagraphFont"/>
+    <w:link w:val="Footer"/>
+    <w:uiPriority w:val="99"/>
+    <w:rsid w:val="00895956"/>
+    <w:rPr>
+      <w:color w:val="3C3C3B" w:themeColor="text1"/>
+      <w:lang w:val="en-US"/>
     </w:rPr>
   </w:style>
 </w:styles>

</xml_diff>

<commit_message>
the scales file are complete
</commit_message>
<xml_diff>
--- a/main_report.docx
+++ b/main_report.docx
@@ -6,255 +6,461 @@
       <w:pPr>
         <w:pStyle w:val="Heading1"/>
         <w:jc w:val="both"/>
-      </w:pPr>
-      <w:r>
-        <w:t xml:space="preserve">DIANA analog core </w:t>
-      </w:r>
-      <w:r>
-        <w:t>modeling</w:t>
+        <w:rPr>
+          <w:rFonts w:ascii="Times New Roman" w:hAnsi="Times New Roman" w:cs="Times New Roman"/>
+        </w:rPr>
+      </w:pPr>
+      <w:r>
+        <w:rPr>
+          <w:rFonts w:ascii="Times New Roman" w:hAnsi="Times New Roman" w:cs="Times New Roman"/>
+        </w:rPr>
+        <w:t>DIANA analog core modeling</w:t>
       </w:r>
     </w:p>
     <w:p>
       <w:pPr>
         <w:jc w:val="both"/>
+        <w:rPr>
+          <w:rFonts w:ascii="Times New Roman" w:hAnsi="Times New Roman" w:cs="Times New Roman"/>
+        </w:rPr>
       </w:pPr>
     </w:p>
     <w:p>
       <w:pPr>
         <w:jc w:val="both"/>
-      </w:pPr>
-      <w:r>
+        <w:rPr>
+          <w:rFonts w:ascii="Times New Roman" w:hAnsi="Times New Roman" w:cs="Times New Roman"/>
+        </w:rPr>
+      </w:pPr>
+      <w:r>
+        <w:rPr>
+          <w:rFonts w:ascii="Times New Roman" w:hAnsi="Times New Roman" w:cs="Times New Roman"/>
+        </w:rPr>
         <w:t xml:space="preserve">This project aims to develop a black-box model as a look-up table for the analog core of the DIANA chip. The model can be used </w:t>
       </w:r>
       <w:r>
+        <w:rPr>
+          <w:rFonts w:ascii="Times New Roman" w:hAnsi="Times New Roman" w:cs="Times New Roman"/>
+        </w:rPr>
         <w:t xml:space="preserve">to train the neural network or </w:t>
       </w:r>
       <w:r>
+        <w:rPr>
+          <w:rFonts w:ascii="Times New Roman" w:hAnsi="Times New Roman" w:cs="Times New Roman"/>
+        </w:rPr>
         <w:t xml:space="preserve">understand the SoC limitations. </w:t>
       </w:r>
     </w:p>
     <w:p>
       <w:pPr>
         <w:jc w:val="both"/>
-      </w:pPr>
-      <w:r>
+        <w:rPr>
+          <w:rFonts w:ascii="Times New Roman" w:hAnsi="Times New Roman" w:cs="Times New Roman"/>
+        </w:rPr>
+      </w:pPr>
+      <w:r>
+        <w:rPr>
+          <w:rFonts w:ascii="Times New Roman" w:hAnsi="Times New Roman" w:cs="Times New Roman"/>
+        </w:rPr>
         <w:t>Unit time</w:t>
       </w:r>
       <w:r>
+        <w:rPr>
+          <w:rFonts w:ascii="Times New Roman" w:hAnsi="Times New Roman" w:cs="Times New Roman"/>
+        </w:rPr>
         <w:t xml:space="preserve"> [50, 140, 10]</w:t>
       </w:r>
       <w:r>
+        <w:rPr>
+          <w:rFonts w:ascii="Times New Roman" w:hAnsi="Times New Roman" w:cs="Times New Roman"/>
+        </w:rPr>
         <w:t>, activation value</w:t>
       </w:r>
       <w:r>
+        <w:rPr>
+          <w:rFonts w:ascii="Times New Roman" w:hAnsi="Times New Roman" w:cs="Times New Roman"/>
+        </w:rPr>
         <w:t xml:space="preserve"> [-63, 63, 1]</w:t>
       </w:r>
       <w:r>
+        <w:rPr>
+          <w:rFonts w:ascii="Times New Roman" w:hAnsi="Times New Roman" w:cs="Times New Roman"/>
+        </w:rPr>
         <w:t xml:space="preserve">, and </w:t>
       </w:r>
       <w:proofErr w:type="spellStart"/>
       <w:r>
+        <w:rPr>
+          <w:rFonts w:ascii="Times New Roman" w:hAnsi="Times New Roman" w:cs="Times New Roman"/>
+        </w:rPr>
         <w:t>V</w:t>
       </w:r>
       <w:r>
         <w:rPr>
+          <w:rFonts w:ascii="Times New Roman" w:hAnsi="Times New Roman" w:cs="Times New Roman"/>
           <w:vertAlign w:val="subscript"/>
         </w:rPr>
         <w:t>CSbias</w:t>
       </w:r>
       <w:proofErr w:type="spellEnd"/>
       <w:r>
+        <w:rPr>
+          <w:rFonts w:ascii="Times New Roman" w:hAnsi="Times New Roman" w:cs="Times New Roman"/>
+        </w:rPr>
         <w:t xml:space="preserve"> [0.61, 0.73, 0.5] </w:t>
       </w:r>
       <w:r>
+        <w:rPr>
+          <w:rFonts w:ascii="Times New Roman" w:hAnsi="Times New Roman" w:cs="Times New Roman"/>
+        </w:rPr>
         <w:t xml:space="preserve">are the inputs to the model, and the output is the column readout value. First, a plain model of DIANA’s </w:t>
       </w:r>
       <w:r>
+        <w:rPr>
+          <w:rFonts w:ascii="Times New Roman" w:hAnsi="Times New Roman" w:cs="Times New Roman"/>
+        </w:rPr>
         <w:t>normal</w:t>
       </w:r>
       <w:r>
+        <w:rPr>
+          <w:rFonts w:ascii="Times New Roman" w:hAnsi="Times New Roman" w:cs="Times New Roman"/>
+        </w:rPr>
         <w:t xml:space="preserve"> behavior will be delivered. In this model, according to exploration experiments, a look-up table is proposed in which having the input values, the output is determined.</w:t>
       </w:r>
       <w:r>
+        <w:rPr>
+          <w:rFonts w:ascii="Times New Roman" w:hAnsi="Times New Roman" w:cs="Times New Roman"/>
+        </w:rPr>
         <w:t xml:space="preserve"> This naive model is called </w:t>
       </w:r>
       <w:r>
+        <w:rPr>
+          <w:rFonts w:ascii="Times New Roman" w:hAnsi="Times New Roman" w:cs="Times New Roman"/>
+        </w:rPr>
         <w:t xml:space="preserve">the </w:t>
       </w:r>
       <w:r>
+        <w:rPr>
+          <w:rFonts w:ascii="Times New Roman" w:hAnsi="Times New Roman" w:cs="Times New Roman"/>
+        </w:rPr>
         <w:t>zero-order model in this document.</w:t>
       </w:r>
       <w:r>
+        <w:rPr>
+          <w:rFonts w:ascii="Times New Roman" w:hAnsi="Times New Roman" w:cs="Times New Roman"/>
+        </w:rPr>
         <w:t xml:space="preserve"> In experiments, a</w:t>
       </w:r>
       <w:r>
+        <w:rPr>
+          <w:rFonts w:ascii="Times New Roman" w:hAnsi="Times New Roman" w:cs="Times New Roman"/>
+        </w:rPr>
         <w:t>n</w:t>
       </w:r>
       <w:r>
+        <w:rPr>
+          <w:rFonts w:ascii="Times New Roman" w:hAnsi="Times New Roman" w:cs="Times New Roman"/>
+        </w:rPr>
         <w:t xml:space="preserve"> </w:t>
       </w:r>
       <w:r>
+        <w:rPr>
+          <w:rFonts w:ascii="Times New Roman" w:hAnsi="Times New Roman" w:cs="Times New Roman"/>
+        </w:rPr>
         <w:t>n</w:t>
       </w:r>
       <w:r>
+        <w:rPr>
+          <w:rFonts w:ascii="Times New Roman" w:hAnsi="Times New Roman" w:cs="Times New Roman"/>
+        </w:rPr>
         <w:t xml:space="preserve">-row section of the </w:t>
       </w:r>
       <w:r>
+        <w:rPr>
+          <w:rFonts w:ascii="Times New Roman" w:hAnsi="Times New Roman" w:cs="Times New Roman"/>
+        </w:rPr>
         <w:t>analog array</w:t>
       </w:r>
       <w:r>
+        <w:rPr>
+          <w:rFonts w:ascii="Times New Roman" w:hAnsi="Times New Roman" w:cs="Times New Roman"/>
+        </w:rPr>
         <w:t xml:space="preserve"> is provided by inputs. The inputs are swept across their valid values, and the average value of 512 columns is stored as the output value. </w:t>
       </w:r>
       <w:r>
+        <w:rPr>
+          <w:rFonts w:ascii="Times New Roman" w:hAnsi="Times New Roman" w:cs="Times New Roman"/>
+        </w:rPr>
         <w:t xml:space="preserve">Thus, although the output values are integers [-63,63], the model’s output can be a float number. This is in a probabilistic manner, 20.3 is more likely to be 20, but </w:t>
       </w:r>
       <w:r>
+        <w:rPr>
+          <w:rFonts w:ascii="Times New Roman" w:hAnsi="Times New Roman" w:cs="Times New Roman"/>
+        </w:rPr>
         <w:t xml:space="preserve">it </w:t>
       </w:r>
       <w:r>
+        <w:rPr>
+          <w:rFonts w:ascii="Times New Roman" w:hAnsi="Times New Roman" w:cs="Times New Roman"/>
+        </w:rPr>
         <w:t>may</w:t>
       </w:r>
       <w:r>
+        <w:rPr>
+          <w:rFonts w:ascii="Times New Roman" w:hAnsi="Times New Roman" w:cs="Times New Roman"/>
+        </w:rPr>
         <w:t xml:space="preserve"> also</w:t>
       </w:r>
       <w:r>
+        <w:rPr>
+          <w:rFonts w:ascii="Times New Roman" w:hAnsi="Times New Roman" w:cs="Times New Roman"/>
+        </w:rPr>
         <w:t xml:space="preserve"> be 21. In the zero-order model</w:t>
       </w:r>
       <w:r>
+        <w:rPr>
+          <w:rFonts w:ascii="Times New Roman" w:hAnsi="Times New Roman" w:cs="Times New Roman"/>
+        </w:rPr>
         <w:t>,</w:t>
       </w:r>
       <w:r>
+        <w:rPr>
+          <w:rFonts w:ascii="Times New Roman" w:hAnsi="Times New Roman" w:cs="Times New Roman"/>
+        </w:rPr>
         <w:t xml:space="preserve"> the differences between the readouts of the columns are due to noise and on-chip variation</w:t>
       </w:r>
       <w:r>
+        <w:rPr>
+          <w:rFonts w:ascii="Times New Roman" w:hAnsi="Times New Roman" w:cs="Times New Roman"/>
+        </w:rPr>
         <w:t>; modeling</w:t>
       </w:r>
       <w:r>
+        <w:rPr>
+          <w:rFonts w:ascii="Times New Roman" w:hAnsi="Times New Roman" w:cs="Times New Roman"/>
+        </w:rPr>
         <w:t xml:space="preserve"> </w:t>
       </w:r>
       <w:r>
+        <w:rPr>
+          <w:rFonts w:ascii="Times New Roman" w:hAnsi="Times New Roman" w:cs="Times New Roman"/>
+        </w:rPr>
         <w:t xml:space="preserve">the former is not possible, and the </w:t>
       </w:r>
       <w:r>
+        <w:rPr>
+          <w:rFonts w:ascii="Times New Roman" w:hAnsi="Times New Roman" w:cs="Times New Roman"/>
+        </w:rPr>
         <w:t>latter</w:t>
       </w:r>
       <w:r>
+        <w:rPr>
+          <w:rFonts w:ascii="Times New Roman" w:hAnsi="Times New Roman" w:cs="Times New Roman"/>
+        </w:rPr>
         <w:t xml:space="preserve"> is different from sample to sample, so </w:t>
       </w:r>
       <w:r>
+        <w:rPr>
+          <w:rFonts w:ascii="Times New Roman" w:hAnsi="Times New Roman" w:cs="Times New Roman"/>
+        </w:rPr>
         <w:t>considering it</w:t>
       </w:r>
       <w:r>
+        <w:rPr>
+          <w:rFonts w:ascii="Times New Roman" w:hAnsi="Times New Roman" w:cs="Times New Roman"/>
+        </w:rPr>
         <w:t xml:space="preserve"> is not </w:t>
       </w:r>
       <w:r>
+        <w:rPr>
+          <w:rFonts w:ascii="Times New Roman" w:hAnsi="Times New Roman" w:cs="Times New Roman"/>
+        </w:rPr>
         <w:t>feasible</w:t>
       </w:r>
       <w:r>
+        <w:rPr>
+          <w:rFonts w:ascii="Times New Roman" w:hAnsi="Times New Roman" w:cs="Times New Roman"/>
+        </w:rPr>
         <w:t xml:space="preserve"> for a generic model of DIANA. </w:t>
       </w:r>
     </w:p>
     <w:p>
       <w:pPr>
         <w:jc w:val="both"/>
-      </w:pPr>
-      <w:r>
+        <w:rPr>
+          <w:rFonts w:ascii="Times New Roman" w:hAnsi="Times New Roman" w:cs="Times New Roman"/>
+        </w:rPr>
+      </w:pPr>
+      <w:r>
+        <w:rPr>
+          <w:rFonts w:ascii="Times New Roman" w:hAnsi="Times New Roman" w:cs="Times New Roman"/>
+        </w:rPr>
         <w:t>The n</w:t>
       </w:r>
       <w:r>
+        <w:rPr>
+          <w:rFonts w:ascii="Times New Roman" w:hAnsi="Times New Roman" w:cs="Times New Roman"/>
+        </w:rPr>
         <w:t>-row sections</w:t>
       </w:r>
       <w:r>
+        <w:rPr>
+          <w:rFonts w:ascii="Times New Roman" w:hAnsi="Times New Roman" w:cs="Times New Roman"/>
+        </w:rPr>
         <w:t xml:space="preserve"> for each </w:t>
       </w:r>
       <w:proofErr w:type="spellStart"/>
       <w:r>
+        <w:rPr>
+          <w:rFonts w:ascii="Times New Roman" w:hAnsi="Times New Roman" w:cs="Times New Roman"/>
+        </w:rPr>
         <w:t>V</w:t>
       </w:r>
       <w:r>
         <w:rPr>
+          <w:rFonts w:ascii="Times New Roman" w:hAnsi="Times New Roman" w:cs="Times New Roman"/>
           <w:vertAlign w:val="subscript"/>
         </w:rPr>
         <w:t>CSbias</w:t>
       </w:r>
       <w:proofErr w:type="spellEnd"/>
       <w:r>
+        <w:rPr>
+          <w:rFonts w:ascii="Times New Roman" w:hAnsi="Times New Roman" w:cs="Times New Roman"/>
+        </w:rPr>
         <w:t xml:space="preserve"> are selected</w:t>
       </w:r>
       <w:r>
+        <w:rPr>
+          <w:rFonts w:ascii="Times New Roman" w:hAnsi="Times New Roman" w:cs="Times New Roman"/>
+        </w:rPr>
         <w:t xml:space="preserve"> in a way to have the maximum output swing for values of unit time and activation without output saturation.</w:t>
       </w:r>
       <w:r>
+        <w:rPr>
+          <w:rFonts w:ascii="Times New Roman" w:hAnsi="Times New Roman" w:cs="Times New Roman"/>
+        </w:rPr>
         <w:t xml:space="preserve"> A higher dynamic range helps for higher resolution in the model, considering that the accumulation in a column is </w:t>
       </w:r>
       <w:r>
+        <w:rPr>
+          <w:rFonts w:ascii="Times New Roman" w:hAnsi="Times New Roman" w:cs="Times New Roman"/>
+        </w:rPr>
         <w:t>relatively</w:t>
       </w:r>
       <w:r>
+        <w:rPr>
+          <w:rFonts w:ascii="Times New Roman" w:hAnsi="Times New Roman" w:cs="Times New Roman"/>
+        </w:rPr>
         <w:t xml:space="preserve"> linear</w:t>
       </w:r>
       <w:r>
+        <w:rPr>
+          <w:rFonts w:ascii="Times New Roman" w:hAnsi="Times New Roman" w:cs="Times New Roman"/>
+        </w:rPr>
         <w:t xml:space="preserve"> (</w:t>
       </w:r>
       <w:r>
+        <w:rPr>
+          <w:rFonts w:ascii="Times New Roman" w:hAnsi="Times New Roman" w:cs="Times New Roman"/>
+        </w:rPr>
         <w:fldChar w:fldCharType="begin"/>
       </w:r>
       <w:r>
+        <w:rPr>
+          <w:rFonts w:ascii="Times New Roman" w:hAnsi="Times New Roman" w:cs="Times New Roman"/>
+        </w:rPr>
         <w:instrText xml:space="preserve"> REF _Ref118454200 \h </w:instrText>
       </w:r>
       <w:r>
+        <w:rPr>
+          <w:rFonts w:ascii="Times New Roman" w:hAnsi="Times New Roman" w:cs="Times New Roman"/>
+        </w:rPr>
+        <w:instrText xml:space="preserve"> \* MERGEFORMAT </w:instrText>
+      </w:r>
+      <w:r>
+        <w:rPr>
+          <w:rFonts w:ascii="Times New Roman" w:hAnsi="Times New Roman" w:cs="Times New Roman"/>
+        </w:rPr>
+      </w:r>
+      <w:r>
+        <w:rPr>
+          <w:rFonts w:ascii="Times New Roman" w:hAnsi="Times New Roman" w:cs="Times New Roman"/>
+        </w:rPr>
         <w:fldChar w:fldCharType="separate"/>
       </w:r>
       <w:r>
+        <w:rPr>
+          <w:rFonts w:ascii="Times New Roman" w:hAnsi="Times New Roman" w:cs="Times New Roman"/>
+        </w:rPr>
         <w:t xml:space="preserve">Figure </w:t>
       </w:r>
       <w:r>
         <w:rPr>
+          <w:rFonts w:ascii="Times New Roman" w:hAnsi="Times New Roman" w:cs="Times New Roman"/>
           <w:noProof/>
         </w:rPr>
         <w:t>1</w:t>
       </w:r>
       <w:r>
+        <w:rPr>
+          <w:rFonts w:ascii="Times New Roman" w:hAnsi="Times New Roman" w:cs="Times New Roman"/>
+        </w:rPr>
         <w:fldChar w:fldCharType="end"/>
       </w:r>
       <w:r>
+        <w:rPr>
+          <w:rFonts w:ascii="Times New Roman" w:hAnsi="Times New Roman" w:cs="Times New Roman"/>
+        </w:rPr>
         <w:t>)</w:t>
       </w:r>
       <w:r>
+        <w:rPr>
+          <w:rFonts w:ascii="Times New Roman" w:hAnsi="Times New Roman" w:cs="Times New Roman"/>
+        </w:rPr>
         <w:t>.</w:t>
       </w:r>
       <w:r>
+        <w:rPr>
+          <w:rFonts w:ascii="Times New Roman" w:hAnsi="Times New Roman" w:cs="Times New Roman"/>
+        </w:rPr>
         <w:t xml:space="preserve"> Also, more </w:t>
       </w:r>
       <w:r>
+        <w:rPr>
+          <w:rFonts w:ascii="Times New Roman" w:hAnsi="Times New Roman" w:cs="Times New Roman"/>
+        </w:rPr>
         <w:t>rows</w:t>
       </w:r>
       <w:r>
+        <w:rPr>
+          <w:rFonts w:ascii="Times New Roman" w:hAnsi="Times New Roman" w:cs="Times New Roman"/>
+        </w:rPr>
         <w:t xml:space="preserve"> increase the </w:t>
       </w:r>
       <w:r>
+        <w:rPr>
+          <w:rFonts w:ascii="Times New Roman" w:hAnsi="Times New Roman" w:cs="Times New Roman"/>
+        </w:rPr>
         <w:t>model’s accuracy</w:t>
       </w:r>
       <w:r>
+        <w:rPr>
+          <w:rFonts w:ascii="Times New Roman" w:hAnsi="Times New Roman" w:cs="Times New Roman"/>
+        </w:rPr>
         <w:t xml:space="preserve"> by lowering the effect of noises and variations. </w:t>
       </w:r>
     </w:p>
     <w:p>
       <w:pPr>
         <w:jc w:val="both"/>
-      </w:pPr>
-    </w:p>
-    <w:p>
-      <w:pPr>
-        <w:jc w:val="both"/>
-      </w:pPr>
-    </w:p>
-    <w:p>
-      <w:pPr>
-        <w:jc w:val="both"/>
-      </w:pPr>
-      <w:r>
-        <w:rPr>
+        <w:rPr>
+          <w:rFonts w:ascii="Times New Roman" w:hAnsi="Times New Roman" w:cs="Times New Roman"/>
+        </w:rPr>
+      </w:pPr>
+      <w:r>
+        <w:rPr>
+          <w:rFonts w:ascii="Times New Roman" w:hAnsi="Times New Roman" w:cs="Times New Roman"/>
           <w:noProof/>
         </w:rPr>
         <mc:AlternateContent>
@@ -501,31 +707,1639 @@
     <w:p>
       <w:pPr>
         <w:pStyle w:val="Heading2"/>
-      </w:pPr>
-      <w:r>
+        <w:jc w:val="both"/>
+        <w:rPr>
+          <w:rFonts w:ascii="Times New Roman" w:hAnsi="Times New Roman" w:cs="Times New Roman"/>
+        </w:rPr>
+      </w:pPr>
+      <w:r>
+        <w:rPr>
+          <w:rFonts w:ascii="Times New Roman" w:hAnsi="Times New Roman" w:cs="Times New Roman"/>
+        </w:rPr>
         <w:lastRenderedPageBreak/>
         <w:t>General Considerations:</w:t>
       </w:r>
     </w:p>
     <w:p>
-      <w:r>
+      <w:pPr>
+        <w:jc w:val="both"/>
+        <w:rPr>
+          <w:rFonts w:ascii="Times New Roman" w:hAnsi="Times New Roman" w:cs="Times New Roman"/>
+        </w:rPr>
+      </w:pPr>
+      <w:r>
+        <w:rPr>
+          <w:rFonts w:ascii="Times New Roman" w:hAnsi="Times New Roman" w:cs="Times New Roman"/>
+        </w:rPr>
         <w:t>This section presents general results that are assumed to be new</w:t>
       </w:r>
       <w:r>
+        <w:rPr>
+          <w:rFonts w:ascii="Times New Roman" w:hAnsi="Times New Roman" w:cs="Times New Roman"/>
+        </w:rPr>
         <w:t xml:space="preserve">. Noticing them may help the user to utilize DIANA more efficiently. </w:t>
       </w:r>
     </w:p>
     <w:p>
       <w:pPr>
         <w:pStyle w:val="Heading3"/>
-      </w:pPr>
-      <w:r>
-        <w:t>Bistable-like behavior</w:t>
+        <w:jc w:val="both"/>
+        <w:rPr>
+          <w:rFonts w:ascii="Times New Roman" w:hAnsi="Times New Roman" w:cs="Times New Roman"/>
+        </w:rPr>
+      </w:pPr>
+      <w:r>
+        <w:rPr>
+          <w:rFonts w:ascii="Times New Roman" w:hAnsi="Times New Roman" w:cs="Times New Roman"/>
+        </w:rPr>
+        <w:t>Bi-Component Model</w:t>
       </w:r>
     </w:p>
     <w:p>
-      <w:r>
-        <w:rPr>
+      <w:pPr>
+        <w:jc w:val="both"/>
+        <w:rPr>
+          <w:rFonts w:ascii="Times New Roman" w:hAnsi="Times New Roman" w:cs="Times New Roman"/>
+        </w:rPr>
+      </w:pPr>
+      <w:r>
+        <w:rPr>
+          <w:rFonts w:ascii="Times New Roman" w:hAnsi="Times New Roman" w:cs="Times New Roman"/>
+          <w:noProof/>
+        </w:rPr>
+        <mc:AlternateContent>
+          <mc:Choice Requires="wps">
+            <w:drawing>
+              <wp:anchor distT="45720" distB="45720" distL="114300" distR="114300" simplePos="0" relativeHeight="251667456" behindDoc="0" locked="0" layoutInCell="1" allowOverlap="1" wp14:anchorId="3DD6C460" wp14:editId="76AE99BF">
+                <wp:simplePos x="0" y="0"/>
+                <wp:positionH relativeFrom="column">
+                  <wp:posOffset>152400</wp:posOffset>
+                </wp:positionH>
+                <wp:positionV relativeFrom="paragraph">
+                  <wp:posOffset>1485900</wp:posOffset>
+                </wp:positionV>
+                <wp:extent cx="5403850" cy="2667000"/>
+                <wp:effectExtent l="0" t="0" r="6350" b="0"/>
+                <wp:wrapTopAndBottom/>
+                <wp:docPr id="2" name="Text Box 2"/>
+                <wp:cNvGraphicFramePr>
+                  <a:graphicFrameLocks xmlns:a="http://schemas.openxmlformats.org/drawingml/2006/main"/>
+                </wp:cNvGraphicFramePr>
+                <a:graphic xmlns:a="http://schemas.openxmlformats.org/drawingml/2006/main">
+                  <a:graphicData uri="http://schemas.microsoft.com/office/word/2010/wordprocessingShape">
+                    <wps:wsp>
+                      <wps:cNvSpPr txBox="1">
+                        <a:spLocks noChangeArrowheads="1"/>
+                      </wps:cNvSpPr>
+                      <wps:spPr bwMode="auto">
+                        <a:xfrm>
+                          <a:off x="0" y="0"/>
+                          <a:ext cx="5403850" cy="2667000"/>
+                        </a:xfrm>
+                        <a:prstGeom prst="rect">
+                          <a:avLst/>
+                        </a:prstGeom>
+                        <a:solidFill>
+                          <a:srgbClr val="FFFFFF"/>
+                        </a:solidFill>
+                        <a:ln w="9525">
+                          <a:noFill/>
+                          <a:miter lim="800000"/>
+                          <a:headEnd/>
+                          <a:tailEnd/>
+                        </a:ln>
+                      </wps:spPr>
+                      <wps:txbx>
+                        <w:txbxContent>
+                          <w:p>
+                            <w:pPr>
+                              <w:keepNext/>
+                            </w:pPr>
+                            <w:r>
+                              <w:rPr>
+                                <w:noProof/>
+                              </w:rPr>
+                              <w:drawing>
+                                <wp:inline distT="0" distB="0" distL="0" distR="0" wp14:anchorId="782F2A4E" wp14:editId="420CCD8A">
+                                  <wp:extent cx="5212080" cy="2400300"/>
+                                  <wp:effectExtent l="0" t="0" r="7620" b="0"/>
+                                  <wp:docPr id="22" name="Picture 22" descr="Chart, line chart, histogram&#10;&#10;Description automatically generated"/>
+                                  <wp:cNvGraphicFramePr>
+                                    <a:graphicFrameLocks xmlns:a="http://schemas.openxmlformats.org/drawingml/2006/main" noChangeAspect="1"/>
+                                  </wp:cNvGraphicFramePr>
+                                  <a:graphic xmlns:a="http://schemas.openxmlformats.org/drawingml/2006/main">
+                                    <a:graphicData uri="http://schemas.openxmlformats.org/drawingml/2006/picture">
+                                      <pic:pic xmlns:pic="http://schemas.openxmlformats.org/drawingml/2006/picture">
+                                        <pic:nvPicPr>
+                                          <pic:cNvPr id="22" name="Picture 22" descr="Chart, line chart, histogram&#10;&#10;Description automatically generated"/>
+                                          <pic:cNvPicPr/>
+                                        </pic:nvPicPr>
+                                        <pic:blipFill>
+                                          <a:blip r:embed="rId9"/>
+                                          <a:stretch>
+                                            <a:fillRect/>
+                                          </a:stretch>
+                                        </pic:blipFill>
+                                        <pic:spPr>
+                                          <a:xfrm>
+                                            <a:off x="0" y="0"/>
+                                            <a:ext cx="5212080" cy="2400300"/>
+                                          </a:xfrm>
+                                          <a:prstGeom prst="rect">
+                                            <a:avLst/>
+                                          </a:prstGeom>
+                                        </pic:spPr>
+                                      </pic:pic>
+                                    </a:graphicData>
+                                  </a:graphic>
+                                </wp:inline>
+                              </w:drawing>
+                            </w:r>
+                          </w:p>
+                          <w:p>
+                            <w:pPr>
+                              <w:pStyle w:val="Caption"/>
+                            </w:pPr>
+                            <w:bookmarkStart w:id="2" w:name="_Ref119503947"/>
+                            <w:r>
+                              <w:t xml:space="preserve">Figure </w:t>
+                            </w:r>
+                            <w:r>
+                              <w:fldChar w:fldCharType="begin"/>
+                            </w:r>
+                            <w:r>
+                              <w:instrText xml:space="preserve"> SEQ Figure \* ARABIC </w:instrText>
+                            </w:r>
+                            <w:r>
+                              <w:fldChar w:fldCharType="separate"/>
+                            </w:r>
+                            <w:r>
+                              <w:rPr>
+                                <w:noProof/>
+                              </w:rPr>
+                              <w:t>2</w:t>
+                            </w:r>
+                            <w:r>
+                              <w:fldChar w:fldCharType="end"/>
+                            </w:r>
+                            <w:bookmarkEnd w:id="2"/>
+                            <w:r>
+                              <w:t xml:space="preserve">  Error is a function of output</w:t>
+                            </w:r>
+                          </w:p>
+                          <w:p/>
+                        </w:txbxContent>
+                      </wps:txbx>
+                      <wps:bodyPr rot="0" vert="horz" wrap="square" lIns="91440" tIns="45720" rIns="91440" bIns="45720" anchor="t" anchorCtr="0">
+                        <a:noAutofit/>
+                      </wps:bodyPr>
+                    </wps:wsp>
+                  </a:graphicData>
+                </a:graphic>
+                <wp14:sizeRelH relativeFrom="margin">
+                  <wp14:pctWidth>0</wp14:pctWidth>
+                </wp14:sizeRelH>
+                <wp14:sizeRelV relativeFrom="margin">
+                  <wp14:pctHeight>0</wp14:pctHeight>
+                </wp14:sizeRelV>
+              </wp:anchor>
+            </w:drawing>
+          </mc:Choice>
+          <mc:Fallback>
+            <w:pict>
+              <v:shape w14:anchorId="3DD6C460" id="_x0000_s1027" type="#_x0000_t202" style="position:absolute;left:0;text-align:left;margin-left:12pt;margin-top:117pt;width:425.5pt;height:210pt;z-index:251667456;visibility:visible;mso-wrap-style:square;mso-width-percent:0;mso-height-percent:0;mso-wrap-distance-left:9pt;mso-wrap-distance-top:3.6pt;mso-wrap-distance-right:9pt;mso-wrap-distance-bottom:3.6pt;mso-position-horizontal:absolute;mso-position-horizontal-relative:text;mso-position-vertical:absolute;mso-position-vertical-relative:text;mso-width-percent:0;mso-height-percent:0;mso-width-relative:margin;mso-height-relative:margin;v-text-anchor:top" o:gfxdata="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" stroked="f">
+                <v:textbox>
+                  <w:txbxContent>
+                    <w:p>
+                      <w:pPr>
+                        <w:keepNext/>
+                      </w:pPr>
+                      <w:r>
+                        <w:rPr>
+                          <w:noProof/>
+                        </w:rPr>
+                        <w:drawing>
+                          <wp:inline distT="0" distB="0" distL="0" distR="0" wp14:anchorId="782F2A4E" wp14:editId="420CCD8A">
+                            <wp:extent cx="5212080" cy="2400300"/>
+                            <wp:effectExtent l="0" t="0" r="7620" b="0"/>
+                            <wp:docPr id="22" name="Picture 22" descr="Chart, line chart, histogram&#10;&#10;Description automatically generated"/>
+                            <wp:cNvGraphicFramePr>
+                              <a:graphicFrameLocks xmlns:a="http://schemas.openxmlformats.org/drawingml/2006/main" noChangeAspect="1"/>
+                            </wp:cNvGraphicFramePr>
+                            <a:graphic xmlns:a="http://schemas.openxmlformats.org/drawingml/2006/main">
+                              <a:graphicData uri="http://schemas.openxmlformats.org/drawingml/2006/picture">
+                                <pic:pic xmlns:pic="http://schemas.openxmlformats.org/drawingml/2006/picture">
+                                  <pic:nvPicPr>
+                                    <pic:cNvPr id="22" name="Picture 22" descr="Chart, line chart, histogram&#10;&#10;Description automatically generated"/>
+                                    <pic:cNvPicPr/>
+                                  </pic:nvPicPr>
+                                  <pic:blipFill>
+                                    <a:blip r:embed="rId9"/>
+                                    <a:stretch>
+                                      <a:fillRect/>
+                                    </a:stretch>
+                                  </pic:blipFill>
+                                  <pic:spPr>
+                                    <a:xfrm>
+                                      <a:off x="0" y="0"/>
+                                      <a:ext cx="5212080" cy="2400300"/>
+                                    </a:xfrm>
+                                    <a:prstGeom prst="rect">
+                                      <a:avLst/>
+                                    </a:prstGeom>
+                                  </pic:spPr>
+                                </pic:pic>
+                              </a:graphicData>
+                            </a:graphic>
+                          </wp:inline>
+                        </w:drawing>
+                      </w:r>
+                    </w:p>
+                    <w:p>
+                      <w:pPr>
+                        <w:pStyle w:val="Caption"/>
+                      </w:pPr>
+                      <w:bookmarkStart w:id="3" w:name="_Ref119503947"/>
+                      <w:r>
+                        <w:t xml:space="preserve">Figure </w:t>
+                      </w:r>
+                      <w:r>
+                        <w:fldChar w:fldCharType="begin"/>
+                      </w:r>
+                      <w:r>
+                        <w:instrText xml:space="preserve"> SEQ Figure \* ARABIC </w:instrText>
+                      </w:r>
+                      <w:r>
+                        <w:fldChar w:fldCharType="separate"/>
+                      </w:r>
+                      <w:r>
+                        <w:rPr>
+                          <w:noProof/>
+                        </w:rPr>
+                        <w:t>2</w:t>
+                      </w:r>
+                      <w:r>
+                        <w:fldChar w:fldCharType="end"/>
+                      </w:r>
+                      <w:bookmarkEnd w:id="3"/>
+                      <w:r>
+                        <w:t xml:space="preserve">  Error is a function of output</w:t>
+                      </w:r>
+                    </w:p>
+                    <w:p/>
+                  </w:txbxContent>
+                </v:textbox>
+                <w10:wrap type="topAndBottom"/>
+              </v:shape>
+            </w:pict>
+          </mc:Fallback>
+        </mc:AlternateContent>
+      </w:r>
+      <w:r>
+        <w:rPr>
+          <w:rFonts w:ascii="Times New Roman" w:hAnsi="Times New Roman" w:cs="Times New Roman"/>
+        </w:rPr>
+        <w:t xml:space="preserve">As </w:t>
+      </w:r>
+      <w:r>
+        <w:rPr>
+          <w:rFonts w:ascii="Times New Roman" w:hAnsi="Times New Roman" w:cs="Times New Roman"/>
+        </w:rPr>
+        <w:fldChar w:fldCharType="begin"/>
+      </w:r>
+      <w:r>
+        <w:rPr>
+          <w:rFonts w:ascii="Times New Roman" w:hAnsi="Times New Roman" w:cs="Times New Roman"/>
+        </w:rPr>
+        <w:instrText xml:space="preserve"> REF _Ref118454200 \h </w:instrText>
+      </w:r>
+      <w:r>
+        <w:rPr>
+          <w:rFonts w:ascii="Times New Roman" w:hAnsi="Times New Roman" w:cs="Times New Roman"/>
+        </w:rPr>
+        <w:instrText xml:space="preserve"> \* MERGEFORMAT </w:instrText>
+      </w:r>
+      <w:r>
+        <w:rPr>
+          <w:rFonts w:ascii="Times New Roman" w:hAnsi="Times New Roman" w:cs="Times New Roman"/>
+        </w:rPr>
+      </w:r>
+      <w:r>
+        <w:rPr>
+          <w:rFonts w:ascii="Times New Roman" w:hAnsi="Times New Roman" w:cs="Times New Roman"/>
+        </w:rPr>
+        <w:fldChar w:fldCharType="separate"/>
+      </w:r>
+      <w:r>
+        <w:rPr>
+          <w:rFonts w:ascii="Times New Roman" w:hAnsi="Times New Roman" w:cs="Times New Roman"/>
+        </w:rPr>
+        <w:t xml:space="preserve">Figure </w:t>
+      </w:r>
+      <w:r>
+        <w:rPr>
+          <w:rFonts w:ascii="Times New Roman" w:hAnsi="Times New Roman" w:cs="Times New Roman"/>
+          <w:noProof/>
+        </w:rPr>
+        <w:t>1</w:t>
+      </w:r>
+      <w:r>
+        <w:rPr>
+          <w:rFonts w:ascii="Times New Roman" w:hAnsi="Times New Roman" w:cs="Times New Roman"/>
+        </w:rPr>
+        <w:fldChar w:fldCharType="end"/>
+      </w:r>
+      <w:r>
+        <w:rPr>
+          <w:rFonts w:ascii="Times New Roman" w:hAnsi="Times New Roman" w:cs="Times New Roman"/>
+        </w:rPr>
+        <w:t xml:space="preserve"> </w:t>
+      </w:r>
+      <w:r>
+        <w:rPr>
+          <w:rFonts w:ascii="Times New Roman" w:hAnsi="Times New Roman" w:cs="Times New Roman"/>
+        </w:rPr>
+        <w:t xml:space="preserve">shows, </w:t>
+      </w:r>
+      <w:r>
+        <w:rPr>
+          <w:rFonts w:ascii="Times New Roman" w:hAnsi="Times New Roman" w:cs="Times New Roman"/>
+        </w:rPr>
+        <w:t>t</w:t>
+      </w:r>
+      <w:r>
+        <w:rPr>
+          <w:rFonts w:ascii="Times New Roman" w:hAnsi="Times New Roman" w:cs="Times New Roman"/>
+        </w:rPr>
+        <w:t>he multiply and accumulation</w:t>
+      </w:r>
+      <w:r>
+        <w:rPr>
+          <w:rFonts w:ascii="Times New Roman" w:hAnsi="Times New Roman" w:cs="Times New Roman"/>
+        </w:rPr>
+        <w:t xml:space="preserve"> operations</w:t>
+      </w:r>
+      <w:r>
+        <w:rPr>
+          <w:rFonts w:ascii="Times New Roman" w:hAnsi="Times New Roman" w:cs="Times New Roman"/>
+        </w:rPr>
+        <w:t xml:space="preserve"> a</w:t>
+      </w:r>
+      <w:r>
+        <w:rPr>
+          <w:rFonts w:ascii="Times New Roman" w:hAnsi="Times New Roman" w:cs="Times New Roman"/>
+        </w:rPr>
+        <w:t xml:space="preserve">re </w:t>
+      </w:r>
+      <w:proofErr w:type="gramStart"/>
+      <w:r>
+        <w:rPr>
+          <w:rFonts w:ascii="Times New Roman" w:hAnsi="Times New Roman" w:cs="Times New Roman"/>
+        </w:rPr>
+        <w:t>fairly linear</w:t>
+      </w:r>
+      <w:proofErr w:type="gramEnd"/>
+      <w:r>
+        <w:rPr>
+          <w:rFonts w:ascii="Times New Roman" w:hAnsi="Times New Roman" w:cs="Times New Roman"/>
+        </w:rPr>
+        <w:t xml:space="preserve"> in the summation lines. However, the sources of error are in 1- spatial variations, </w:t>
+      </w:r>
+      <w:proofErr w:type="gramStart"/>
+      <w:r>
+        <w:rPr>
+          <w:rFonts w:ascii="Times New Roman" w:hAnsi="Times New Roman" w:cs="Times New Roman"/>
+        </w:rPr>
+        <w:t>i.e.</w:t>
+      </w:r>
+      <w:proofErr w:type="gramEnd"/>
+      <w:r>
+        <w:rPr>
+          <w:rFonts w:ascii="Times New Roman" w:hAnsi="Times New Roman" w:cs="Times New Roman"/>
+        </w:rPr>
+        <w:t xml:space="preserve"> different output with the same input applied on different parts of the array, 2- design imperfections, e.g. IR drop in </w:t>
+      </w:r>
+      <w:proofErr w:type="spellStart"/>
+      <w:r>
+        <w:rPr>
+          <w:rFonts w:ascii="Times New Roman" w:hAnsi="Times New Roman" w:cs="Times New Roman"/>
+        </w:rPr>
+        <w:t>V</w:t>
+      </w:r>
+      <w:r>
+        <w:rPr>
+          <w:rFonts w:ascii="Times New Roman" w:hAnsi="Times New Roman" w:cs="Times New Roman"/>
+          <w:vertAlign w:val="subscript"/>
+        </w:rPr>
+        <w:t>CS</w:t>
+      </w:r>
+      <w:r>
+        <w:rPr>
+          <w:rFonts w:ascii="Times New Roman" w:hAnsi="Times New Roman" w:cs="Times New Roman"/>
+          <w:vertAlign w:val="subscript"/>
+        </w:rPr>
+        <w:t>bias</w:t>
+      </w:r>
+      <w:proofErr w:type="spellEnd"/>
+      <w:r>
+        <w:rPr>
+          <w:rFonts w:ascii="Times New Roman" w:hAnsi="Times New Roman" w:cs="Times New Roman"/>
+        </w:rPr>
+        <w:t xml:space="preserve"> leads to lower sensitivity in the higher columns, and charge bar or ADC error. This error is a function of the output rather than the input or</w:t>
+      </w:r>
+      <w:r>
+        <w:rPr>
+          <w:rFonts w:ascii="Times New Roman" w:hAnsi="Times New Roman" w:cs="Times New Roman"/>
+        </w:rPr>
+        <w:t xml:space="preserve"> row index. If the error from </w:t>
+      </w:r>
+      <w:r>
+        <w:rPr>
+          <w:rFonts w:ascii="Times New Roman" w:hAnsi="Times New Roman" w:cs="Times New Roman"/>
+        </w:rPr>
+        <w:t>a</w:t>
+      </w:r>
+      <w:r>
+        <w:rPr>
+          <w:rFonts w:ascii="Times New Roman" w:hAnsi="Times New Roman" w:cs="Times New Roman"/>
+        </w:rPr>
+        <w:t xml:space="preserve"> fitted line for different experiments is calculated and plotted over the output value</w:t>
+      </w:r>
+      <w:r>
+        <w:rPr>
+          <w:rFonts w:ascii="Times New Roman" w:hAnsi="Times New Roman" w:cs="Times New Roman"/>
+        </w:rPr>
+        <w:t xml:space="preserve"> (</w:t>
+      </w:r>
+      <w:r>
+        <w:rPr>
+          <w:rFonts w:ascii="Times New Roman" w:hAnsi="Times New Roman" w:cs="Times New Roman"/>
+        </w:rPr>
+        <w:fldChar w:fldCharType="begin"/>
+      </w:r>
+      <w:r>
+        <w:rPr>
+          <w:rFonts w:ascii="Times New Roman" w:hAnsi="Times New Roman" w:cs="Times New Roman"/>
+        </w:rPr>
+        <w:instrText xml:space="preserve"> REF _Ref119503947 \h </w:instrText>
+      </w:r>
+      <w:r>
+        <w:rPr>
+          <w:rFonts w:ascii="Times New Roman" w:hAnsi="Times New Roman" w:cs="Times New Roman"/>
+        </w:rPr>
+      </w:r>
+      <w:r>
+        <w:rPr>
+          <w:rFonts w:ascii="Times New Roman" w:hAnsi="Times New Roman" w:cs="Times New Roman"/>
+        </w:rPr>
+        <w:instrText xml:space="preserve"> \* MERGEFORMAT </w:instrText>
+      </w:r>
+      <w:r>
+        <w:rPr>
+          <w:rFonts w:ascii="Times New Roman" w:hAnsi="Times New Roman" w:cs="Times New Roman"/>
+        </w:rPr>
+        <w:fldChar w:fldCharType="separate"/>
+      </w:r>
+      <w:r>
+        <w:t xml:space="preserve">Figure </w:t>
+      </w:r>
+      <w:r>
+        <w:rPr>
+          <w:noProof/>
+        </w:rPr>
+        <w:t>2</w:t>
+      </w:r>
+      <w:r>
+        <w:rPr>
+          <w:rFonts w:ascii="Times New Roman" w:hAnsi="Times New Roman" w:cs="Times New Roman"/>
+        </w:rPr>
+        <w:fldChar w:fldCharType="end"/>
+      </w:r>
+      <w:r>
+        <w:rPr>
+          <w:rFonts w:ascii="Times New Roman" w:hAnsi="Times New Roman" w:cs="Times New Roman"/>
+        </w:rPr>
+        <w:t>)</w:t>
+      </w:r>
+      <w:r>
+        <w:rPr>
+          <w:rFonts w:ascii="Times New Roman" w:hAnsi="Times New Roman" w:cs="Times New Roman"/>
+        </w:rPr>
+        <w:t xml:space="preserve">, </w:t>
+      </w:r>
+      <w:proofErr w:type="gramStart"/>
+      <w:r>
+        <w:rPr>
+          <w:rFonts w:ascii="Times New Roman" w:hAnsi="Times New Roman" w:cs="Times New Roman"/>
+        </w:rPr>
+        <w:t>it can be seen that the</w:t>
+      </w:r>
+      <w:proofErr w:type="gramEnd"/>
+      <w:r>
+        <w:rPr>
+          <w:rFonts w:ascii="Times New Roman" w:hAnsi="Times New Roman" w:cs="Times New Roman"/>
+        </w:rPr>
+        <w:t xml:space="preserve"> error is a function of the output.</w:t>
+      </w:r>
+      <w:r>
+        <w:rPr>
+          <w:rFonts w:ascii="Times New Roman" w:hAnsi="Times New Roman" w:cs="Times New Roman"/>
+        </w:rPr>
+        <w:t xml:space="preserve"> The higher errors for the high output values are due to big </w:t>
+      </w:r>
+      <w:proofErr w:type="spellStart"/>
+      <w:r>
+        <w:rPr>
+          <w:rFonts w:ascii="Times New Roman" w:hAnsi="Times New Roman" w:cs="Times New Roman"/>
+        </w:rPr>
+        <w:t>V</w:t>
+      </w:r>
+      <w:r>
+        <w:rPr>
+          <w:rFonts w:ascii="Times New Roman" w:hAnsi="Times New Roman" w:cs="Times New Roman"/>
+          <w:vertAlign w:val="subscript"/>
+        </w:rPr>
+        <w:t>CSbias</w:t>
+      </w:r>
+      <w:proofErr w:type="spellEnd"/>
+      <w:r>
+        <w:rPr>
+          <w:rFonts w:ascii="Times New Roman" w:hAnsi="Times New Roman" w:cs="Times New Roman"/>
+        </w:rPr>
+        <w:t xml:space="preserve"> voltages that will be discussed later.</w:t>
+      </w:r>
+    </w:p>
+    <w:p>
+      <w:pPr>
+        <w:jc w:val="both"/>
+        <w:rPr>
+          <w:rFonts w:ascii="Times New Roman" w:hAnsi="Times New Roman" w:cs="Times New Roman"/>
+        </w:rPr>
+      </w:pPr>
+      <w:r>
+        <w:rPr>
+          <w:rFonts w:ascii="Times New Roman" w:hAnsi="Times New Roman" w:cs="Times New Roman"/>
+          <w:noProof/>
+        </w:rPr>
+        <mc:AlternateContent>
+          <mc:Choice Requires="wps">
+            <w:drawing>
+              <wp:anchor distT="45720" distB="45720" distL="114300" distR="114300" simplePos="0" relativeHeight="251669504" behindDoc="0" locked="0" layoutInCell="1" allowOverlap="1" wp14:anchorId="00D9701C" wp14:editId="15982E73">
+                <wp:simplePos x="0" y="0"/>
+                <wp:positionH relativeFrom="margin">
+                  <wp:align>left</wp:align>
+                </wp:positionH>
+                <wp:positionV relativeFrom="paragraph">
+                  <wp:posOffset>4236720</wp:posOffset>
+                </wp:positionV>
+                <wp:extent cx="4000500" cy="927100"/>
+                <wp:effectExtent l="0" t="0" r="0" b="6350"/>
+                <wp:wrapSquare wrapText="bothSides"/>
+                <wp:docPr id="4" name="Text Box 2"/>
+                <wp:cNvGraphicFramePr>
+                  <a:graphicFrameLocks xmlns:a="http://schemas.openxmlformats.org/drawingml/2006/main"/>
+                </wp:cNvGraphicFramePr>
+                <a:graphic xmlns:a="http://schemas.openxmlformats.org/drawingml/2006/main">
+                  <a:graphicData uri="http://schemas.microsoft.com/office/word/2010/wordprocessingShape">
+                    <wps:wsp>
+                      <wps:cNvSpPr txBox="1">
+                        <a:spLocks noChangeArrowheads="1"/>
+                      </wps:cNvSpPr>
+                      <wps:spPr bwMode="auto">
+                        <a:xfrm>
+                          <a:off x="0" y="0"/>
+                          <a:ext cx="4000500" cy="927100"/>
+                        </a:xfrm>
+                        <a:prstGeom prst="rect">
+                          <a:avLst/>
+                        </a:prstGeom>
+                        <a:solidFill>
+                          <a:srgbClr val="FFFFFF"/>
+                        </a:solidFill>
+                        <a:ln w="9525">
+                          <a:noFill/>
+                          <a:miter lim="800000"/>
+                          <a:headEnd/>
+                          <a:tailEnd/>
+                        </a:ln>
+                      </wps:spPr>
+                      <wps:txbx>
+                        <w:txbxContent>
+                          <w:p>
+                            <w:pPr>
+                              <w:keepNext/>
+                            </w:pPr>
+                            <w:r>
+                              <w:drawing>
+                                <wp:inline distT="0" distB="0" distL="0" distR="0" wp14:anchorId="047BB803" wp14:editId="3C3C90B1">
+                                  <wp:extent cx="3807341" cy="679450"/>
+                                  <wp:effectExtent l="0" t="0" r="0" b="6350"/>
+                                  <wp:docPr id="12" name="Picture 12"/>
+                                  <wp:cNvGraphicFramePr>
+                                    <a:graphicFrameLocks xmlns:a="http://schemas.openxmlformats.org/drawingml/2006/main" noChangeAspect="1"/>
+                                  </wp:cNvGraphicFramePr>
+                                  <a:graphic xmlns:a="http://schemas.openxmlformats.org/drawingml/2006/main">
+                                    <a:graphicData uri="http://schemas.openxmlformats.org/drawingml/2006/picture">
+                                      <pic:pic xmlns:pic="http://schemas.openxmlformats.org/drawingml/2006/picture">
+                                        <pic:nvPicPr>
+                                          <pic:cNvPr id="0" name="Picture 2"/>
+                                          <pic:cNvPicPr>
+                                            <a:picLocks noChangeAspect="1" noChangeArrowheads="1"/>
+                                          </pic:cNvPicPr>
+                                        </pic:nvPicPr>
+                                        <pic:blipFill>
+                                          <a:blip r:embed="rId10">
+                                            <a:extLst>
+                                              <a:ext uri="{28A0092B-C50C-407E-A947-70E740481C1C}">
+                                                <a14:useLocalDpi xmlns:a14="http://schemas.microsoft.com/office/drawing/2010/main" val="0"/>
+                                              </a:ext>
+                                            </a:extLst>
+                                          </a:blip>
+                                          <a:srcRect/>
+                                          <a:stretch>
+                                            <a:fillRect/>
+                                          </a:stretch>
+                                        </pic:blipFill>
+                                        <pic:spPr bwMode="auto">
+                                          <a:xfrm>
+                                            <a:off x="0" y="0"/>
+                                            <a:ext cx="3812192" cy="680316"/>
+                                          </a:xfrm>
+                                          <a:prstGeom prst="rect">
+                                            <a:avLst/>
+                                          </a:prstGeom>
+                                          <a:noFill/>
+                                          <a:ln>
+                                            <a:noFill/>
+                                          </a:ln>
+                                        </pic:spPr>
+                                      </pic:pic>
+                                    </a:graphicData>
+                                  </a:graphic>
+                                </wp:inline>
+                              </w:drawing>
+                            </w:r>
+                          </w:p>
+                          <w:p>
+                            <w:pPr>
+                              <w:pStyle w:val="Caption"/>
+                            </w:pPr>
+                            <w:bookmarkStart w:id="4" w:name="_Ref119505434"/>
+                            <w:r>
+                              <w:t xml:space="preserve">Figure </w:t>
+                            </w:r>
+                            <w:r>
+                              <w:fldChar w:fldCharType="begin"/>
+                            </w:r>
+                            <w:r>
+                              <w:instrText xml:space="preserve"> SEQ Figure \* ARABIC </w:instrText>
+                            </w:r>
+                            <w:r>
+                              <w:fldChar w:fldCharType="separate"/>
+                            </w:r>
+                            <w:r>
+                              <w:rPr>
+                                <w:noProof/>
+                              </w:rPr>
+                              <w:t>3</w:t>
+                            </w:r>
+                            <w:r>
+                              <w:fldChar w:fldCharType="end"/>
+                            </w:r>
+                            <w:bookmarkEnd w:id="4"/>
+                            <w:r>
+                              <w:t xml:space="preserve">  bi-component model</w:t>
+                            </w:r>
+                          </w:p>
+                          <w:p/>
+                        </w:txbxContent>
+                      </wps:txbx>
+                      <wps:bodyPr rot="0" vert="horz" wrap="square" lIns="91440" tIns="45720" rIns="91440" bIns="45720" anchor="t" anchorCtr="0">
+                        <a:noAutofit/>
+                      </wps:bodyPr>
+                    </wps:wsp>
+                  </a:graphicData>
+                </a:graphic>
+                <wp14:sizeRelH relativeFrom="margin">
+                  <wp14:pctWidth>0</wp14:pctWidth>
+                </wp14:sizeRelH>
+                <wp14:sizeRelV relativeFrom="margin">
+                  <wp14:pctHeight>0</wp14:pctHeight>
+                </wp14:sizeRelV>
+              </wp:anchor>
+            </w:drawing>
+          </mc:Choice>
+          <mc:Fallback>
+            <w:pict>
+              <v:shape w14:anchorId="00D9701C" id="_x0000_s1028" type="#_x0000_t202" style="position:absolute;left:0;text-align:left;margin-left:0;margin-top:333.6pt;width:315pt;height:73pt;z-index:251669504;visibility:visible;mso-wrap-style:square;mso-width-percent:0;mso-height-percent:0;mso-wrap-distance-left:9pt;mso-wrap-distance-top:3.6pt;mso-wrap-distance-right:9pt;mso-wrap-distance-bottom:3.6pt;mso-position-horizontal:left;mso-position-horizontal-relative:margin;mso-position-vertical:absolute;mso-position-vertical-relative:text;mso-width-percent:0;mso-height-percent:0;mso-width-relative:margin;mso-height-relative:margin;v-text-anchor:top" o:gfxdata="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" stroked="f">
+                <v:textbox>
+                  <w:txbxContent>
+                    <w:p>
+                      <w:pPr>
+                        <w:keepNext/>
+                      </w:pPr>
+                      <w:r>
+                        <w:drawing>
+                          <wp:inline distT="0" distB="0" distL="0" distR="0" wp14:anchorId="047BB803" wp14:editId="3C3C90B1">
+                            <wp:extent cx="3807341" cy="679450"/>
+                            <wp:effectExtent l="0" t="0" r="0" b="6350"/>
+                            <wp:docPr id="12" name="Picture 12"/>
+                            <wp:cNvGraphicFramePr>
+                              <a:graphicFrameLocks xmlns:a="http://schemas.openxmlformats.org/drawingml/2006/main" noChangeAspect="1"/>
+                            </wp:cNvGraphicFramePr>
+                            <a:graphic xmlns:a="http://schemas.openxmlformats.org/drawingml/2006/main">
+                              <a:graphicData uri="http://schemas.openxmlformats.org/drawingml/2006/picture">
+                                <pic:pic xmlns:pic="http://schemas.openxmlformats.org/drawingml/2006/picture">
+                                  <pic:nvPicPr>
+                                    <pic:cNvPr id="0" name="Picture 2"/>
+                                    <pic:cNvPicPr>
+                                      <a:picLocks noChangeAspect="1" noChangeArrowheads="1"/>
+                                    </pic:cNvPicPr>
+                                  </pic:nvPicPr>
+                                  <pic:blipFill>
+                                    <a:blip r:embed="rId10">
+                                      <a:extLst>
+                                        <a:ext uri="{28A0092B-C50C-407E-A947-70E740481C1C}">
+                                          <a14:useLocalDpi xmlns:a14="http://schemas.microsoft.com/office/drawing/2010/main" val="0"/>
+                                        </a:ext>
+                                      </a:extLst>
+                                    </a:blip>
+                                    <a:srcRect/>
+                                    <a:stretch>
+                                      <a:fillRect/>
+                                    </a:stretch>
+                                  </pic:blipFill>
+                                  <pic:spPr bwMode="auto">
+                                    <a:xfrm>
+                                      <a:off x="0" y="0"/>
+                                      <a:ext cx="3812192" cy="680316"/>
+                                    </a:xfrm>
+                                    <a:prstGeom prst="rect">
+                                      <a:avLst/>
+                                    </a:prstGeom>
+                                    <a:noFill/>
+                                    <a:ln>
+                                      <a:noFill/>
+                                    </a:ln>
+                                  </pic:spPr>
+                                </pic:pic>
+                              </a:graphicData>
+                            </a:graphic>
+                          </wp:inline>
+                        </w:drawing>
+                      </w:r>
+                    </w:p>
+                    <w:p>
+                      <w:pPr>
+                        <w:pStyle w:val="Caption"/>
+                      </w:pPr>
+                      <w:bookmarkStart w:id="5" w:name="_Ref119505434"/>
+                      <w:r>
+                        <w:t xml:space="preserve">Figure </w:t>
+                      </w:r>
+                      <w:r>
+                        <w:fldChar w:fldCharType="begin"/>
+                      </w:r>
+                      <w:r>
+                        <w:instrText xml:space="preserve"> SEQ Figure \* ARABIC </w:instrText>
+                      </w:r>
+                      <w:r>
+                        <w:fldChar w:fldCharType="separate"/>
+                      </w:r>
+                      <w:r>
+                        <w:rPr>
+                          <w:noProof/>
+                        </w:rPr>
+                        <w:t>3</w:t>
+                      </w:r>
+                      <w:r>
+                        <w:fldChar w:fldCharType="end"/>
+                      </w:r>
+                      <w:bookmarkEnd w:id="5"/>
+                      <w:r>
+                        <w:t xml:space="preserve">  bi-component model</w:t>
+                      </w:r>
+                    </w:p>
+                    <w:p/>
+                  </w:txbxContent>
+                </v:textbox>
+                <w10:wrap type="square" anchorx="margin"/>
+              </v:shape>
+            </w:pict>
+          </mc:Fallback>
+        </mc:AlternateContent>
+      </w:r>
+      <w:r>
+        <w:rPr>
+          <w:rFonts w:ascii="Times New Roman" w:hAnsi="Times New Roman" w:cs="Times New Roman"/>
+        </w:rPr>
+        <w:t xml:space="preserve">The output-related error suggests a </w:t>
+      </w:r>
+      <w:r>
+        <w:rPr>
+          <w:rFonts w:ascii="Times New Roman" w:hAnsi="Times New Roman" w:cs="Times New Roman"/>
+        </w:rPr>
+        <w:t>bi</w:t>
+      </w:r>
+      <w:r>
+        <w:rPr>
+          <w:rFonts w:ascii="Times New Roman" w:hAnsi="Times New Roman" w:cs="Times New Roman"/>
+        </w:rPr>
+        <w:t>-</w:t>
+      </w:r>
+      <w:r>
+        <w:rPr>
+          <w:rFonts w:ascii="Times New Roman" w:hAnsi="Times New Roman" w:cs="Times New Roman"/>
+        </w:rPr>
+        <w:t>component</w:t>
+      </w:r>
+      <w:r>
+        <w:rPr>
+          <w:rFonts w:ascii="Times New Roman" w:hAnsi="Times New Roman" w:cs="Times New Roman"/>
+        </w:rPr>
+        <w:t xml:space="preserve"> model consists of a linear multiply/accumulation operator and a nonlinear system afterward. This way of modeling is beneficial because the circuit is </w:t>
+      </w:r>
+      <w:r>
+        <w:rPr>
+          <w:rFonts w:ascii="Times New Roman" w:hAnsi="Times New Roman" w:cs="Times New Roman"/>
+        </w:rPr>
+        <w:t>used</w:t>
+      </w:r>
+      <w:r>
+        <w:rPr>
+          <w:rFonts w:ascii="Times New Roman" w:hAnsi="Times New Roman" w:cs="Times New Roman"/>
+        </w:rPr>
+        <w:t xml:space="preserve"> with any activation values and numbers as a linear model</w:t>
+      </w:r>
+      <w:r>
+        <w:rPr>
+          <w:rFonts w:ascii="Times New Roman" w:hAnsi="Times New Roman" w:cs="Times New Roman"/>
+        </w:rPr>
+        <w:t>,</w:t>
+      </w:r>
+      <w:r>
+        <w:rPr>
+          <w:rFonts w:ascii="Times New Roman" w:hAnsi="Times New Roman" w:cs="Times New Roman"/>
+        </w:rPr>
+        <w:t xml:space="preserve"> and then</w:t>
+      </w:r>
+      <w:r>
+        <w:rPr>
+          <w:rFonts w:ascii="Times New Roman" w:hAnsi="Times New Roman" w:cs="Times New Roman"/>
+        </w:rPr>
+        <w:t>,</w:t>
+      </w:r>
+      <w:r>
+        <w:rPr>
+          <w:rFonts w:ascii="Times New Roman" w:hAnsi="Times New Roman" w:cs="Times New Roman"/>
+        </w:rPr>
+        <w:t xml:space="preserve"> a nonlinear function is applied to the output. In other words, a </w:t>
+      </w:r>
+      <w:r>
+        <w:rPr>
+          <w:rFonts w:ascii="Times New Roman" w:hAnsi="Times New Roman" w:cs="Times New Roman"/>
+        </w:rPr>
+        <w:t xml:space="preserve">bi-component model reduces the complexity of the nonlinear modeling to a practical level in which, instead of having nonlinearities in all parts of the circuit, it is applied at the output with a restricted range (-31, 31). </w:t>
+      </w:r>
+      <w:r>
+        <w:rPr>
+          <w:rFonts w:ascii="Times New Roman" w:hAnsi="Times New Roman" w:cs="Times New Roman"/>
+        </w:rPr>
+        <w:fldChar w:fldCharType="begin"/>
+      </w:r>
+      <w:r>
+        <w:rPr>
+          <w:rFonts w:ascii="Times New Roman" w:hAnsi="Times New Roman" w:cs="Times New Roman"/>
+        </w:rPr>
+        <w:instrText xml:space="preserve"> REF _Ref119505434 \h </w:instrText>
+      </w:r>
+      <w:r>
+        <w:rPr>
+          <w:rFonts w:ascii="Times New Roman" w:hAnsi="Times New Roman" w:cs="Times New Roman"/>
+        </w:rPr>
+      </w:r>
+      <w:r>
+        <w:rPr>
+          <w:rFonts w:ascii="Times New Roman" w:hAnsi="Times New Roman" w:cs="Times New Roman"/>
+        </w:rPr>
+        <w:fldChar w:fldCharType="separate"/>
+      </w:r>
+      <w:r>
+        <w:t xml:space="preserve">Figure </w:t>
+      </w:r>
+      <w:r>
+        <w:rPr>
+          <w:noProof/>
+        </w:rPr>
+        <w:t>3</w:t>
+      </w:r>
+      <w:r>
+        <w:rPr>
+          <w:rFonts w:ascii="Times New Roman" w:hAnsi="Times New Roman" w:cs="Times New Roman"/>
+        </w:rPr>
+        <w:fldChar w:fldCharType="end"/>
+      </w:r>
+      <w:r>
+        <w:rPr>
+          <w:rFonts w:ascii="Times New Roman" w:hAnsi="Times New Roman" w:cs="Times New Roman"/>
+        </w:rPr>
+        <w:t xml:space="preserve"> depicts the bi-component model.</w:t>
+      </w:r>
+    </w:p>
+    <w:p>
+      <w:pPr>
+        <w:jc w:val="both"/>
+        <w:rPr>
+          <w:rFonts w:ascii="Times New Roman" w:hAnsi="Times New Roman" w:cs="Times New Roman"/>
+        </w:rPr>
+      </w:pPr>
+    </w:p>
+    <w:p>
+      <w:pPr>
+        <w:pStyle w:val="Heading3"/>
+      </w:pPr>
+      <w:r>
+        <w:t>IR Drop</w:t>
+      </w:r>
+    </w:p>
+    <w:p>
+      <w:pPr>
+        <w:jc w:val="both"/>
+        <w:rPr>
+          <w:rFonts w:ascii="Times New Roman" w:hAnsi="Times New Roman" w:cs="Times New Roman"/>
+        </w:rPr>
+      </w:pPr>
+      <w:r>
+        <w:rPr>
+          <w:rFonts w:ascii="Times New Roman" w:hAnsi="Times New Roman" w:cs="Times New Roman"/>
+        </w:rPr>
+        <w:t xml:space="preserve">For many active rows, the output in the </w:t>
+      </w:r>
+      <w:r>
+        <w:rPr>
+          <w:rFonts w:ascii="Times New Roman" w:hAnsi="Times New Roman" w:cs="Times New Roman"/>
+        </w:rPr>
+        <w:t xml:space="preserve">columns with higher indices drops in comparison to the columns with lower indices but with the same activations and weights, and so, the same expected output. This is assumed to be due to resistive </w:t>
+      </w:r>
+      <w:proofErr w:type="spellStart"/>
+      <w:r>
+        <w:rPr>
+          <w:rFonts w:ascii="Times New Roman" w:hAnsi="Times New Roman" w:cs="Times New Roman"/>
+        </w:rPr>
+        <w:t>V</w:t>
+      </w:r>
+      <w:r>
+        <w:rPr>
+          <w:rFonts w:ascii="Times New Roman" w:hAnsi="Times New Roman" w:cs="Times New Roman"/>
+          <w:vertAlign w:val="subscript"/>
+        </w:rPr>
+        <w:t>CSbias</w:t>
+      </w:r>
+      <w:proofErr w:type="spellEnd"/>
+      <w:r>
+        <w:rPr>
+          <w:rFonts w:ascii="Times New Roman" w:hAnsi="Times New Roman" w:cs="Times New Roman"/>
+        </w:rPr>
+        <w:t xml:space="preserve"> voltage drop across the chip. However, when the loading increases, the output from the column with index zero to higher indices decreases, but after </w:t>
+      </w:r>
+      <w:r>
+        <w:rPr>
+          <w:rFonts w:ascii="Times New Roman" w:hAnsi="Times New Roman" w:cs="Times New Roman"/>
+        </w:rPr>
+        <w:lastRenderedPageBreak/>
+        <w:t xml:space="preserve">around the column index </w:t>
+      </w:r>
+      <w:r>
+        <w:rPr>
+          <w:rFonts w:ascii="Times New Roman" w:hAnsi="Times New Roman" w:cs="Times New Roman"/>
+        </w:rPr>
+        <w:t>3</w:t>
+      </w:r>
+      <w:r>
+        <w:rPr>
+          <w:rFonts w:ascii="Times New Roman" w:hAnsi="Times New Roman" w:cs="Times New Roman"/>
+        </w:rPr>
+        <w:t xml:space="preserve">00, the trend is reversed, and the output </w:t>
+      </w:r>
+      <w:r>
+        <w:rPr>
+          <w:rFonts w:ascii="Times New Roman" w:hAnsi="Times New Roman" w:cs="Times New Roman"/>
+          <w:noProof/>
+        </w:rPr>
+        <mc:AlternateContent>
+          <mc:Choice Requires="wps">
+            <w:drawing>
+              <wp:anchor distT="45720" distB="45720" distL="114300" distR="114300" simplePos="0" relativeHeight="251671552" behindDoc="0" locked="0" layoutInCell="1" allowOverlap="1" wp14:anchorId="1968E7EE" wp14:editId="6C907B8D">
+                <wp:simplePos x="0" y="0"/>
+                <wp:positionH relativeFrom="margin">
+                  <wp:align>left</wp:align>
+                </wp:positionH>
+                <wp:positionV relativeFrom="paragraph">
+                  <wp:posOffset>0</wp:posOffset>
+                </wp:positionV>
+                <wp:extent cx="5499100" cy="3790950"/>
+                <wp:effectExtent l="0" t="0" r="6350" b="0"/>
+                <wp:wrapTopAndBottom/>
+                <wp:docPr id="13" name="Text Box 2"/>
+                <wp:cNvGraphicFramePr>
+                  <a:graphicFrameLocks xmlns:a="http://schemas.openxmlformats.org/drawingml/2006/main"/>
+                </wp:cNvGraphicFramePr>
+                <a:graphic xmlns:a="http://schemas.openxmlformats.org/drawingml/2006/main">
+                  <a:graphicData uri="http://schemas.microsoft.com/office/word/2010/wordprocessingShape">
+                    <wps:wsp>
+                      <wps:cNvSpPr txBox="1">
+                        <a:spLocks noChangeArrowheads="1"/>
+                      </wps:cNvSpPr>
+                      <wps:spPr bwMode="auto">
+                        <a:xfrm>
+                          <a:off x="0" y="0"/>
+                          <a:ext cx="5499100" cy="3790950"/>
+                        </a:xfrm>
+                        <a:prstGeom prst="rect">
+                          <a:avLst/>
+                        </a:prstGeom>
+                        <a:solidFill>
+                          <a:srgbClr val="FFFFFF"/>
+                        </a:solidFill>
+                        <a:ln w="9525">
+                          <a:noFill/>
+                          <a:miter lim="800000"/>
+                          <a:headEnd/>
+                          <a:tailEnd/>
+                        </a:ln>
+                      </wps:spPr>
+                      <wps:txbx>
+                        <w:txbxContent>
+                          <w:p>
+                            <w:pPr>
+                              <w:keepNext/>
+                            </w:pPr>
+                            <w:r>
+                              <w:rPr>
+                                <w:noProof/>
+                              </w:rPr>
+                              <w:drawing>
+                                <wp:inline distT="0" distB="0" distL="0" distR="0" wp14:anchorId="2633FC3F" wp14:editId="4E0E0CCF">
+                                  <wp:extent cx="4673600" cy="3544570"/>
+                                  <wp:effectExtent l="0" t="0" r="0" b="0"/>
+                                  <wp:docPr id="18" name="Picture 18" descr="Chart, line chart&#10;&#10;Description automatically generated"/>
+                                  <wp:cNvGraphicFramePr>
+                                    <a:graphicFrameLocks xmlns:a="http://schemas.openxmlformats.org/drawingml/2006/main" noChangeAspect="1"/>
+                                  </wp:cNvGraphicFramePr>
+                                  <a:graphic xmlns:a="http://schemas.openxmlformats.org/drawingml/2006/main">
+                                    <a:graphicData uri="http://schemas.openxmlformats.org/drawingml/2006/picture">
+                                      <pic:pic xmlns:pic="http://schemas.openxmlformats.org/drawingml/2006/picture">
+                                        <pic:nvPicPr>
+                                          <pic:cNvPr id="18" name="Picture 18" descr="Chart, line chart&#10;&#10;Description automatically generated"/>
+                                          <pic:cNvPicPr/>
+                                        </pic:nvPicPr>
+                                        <pic:blipFill>
+                                          <a:blip r:embed="rId11"/>
+                                          <a:stretch>
+                                            <a:fillRect/>
+                                          </a:stretch>
+                                        </pic:blipFill>
+                                        <pic:spPr>
+                                          <a:xfrm>
+                                            <a:off x="0" y="0"/>
+                                            <a:ext cx="4673600" cy="3544570"/>
+                                          </a:xfrm>
+                                          <a:prstGeom prst="rect">
+                                            <a:avLst/>
+                                          </a:prstGeom>
+                                        </pic:spPr>
+                                      </pic:pic>
+                                    </a:graphicData>
+                                  </a:graphic>
+                                </wp:inline>
+                              </w:drawing>
+                            </w:r>
+                          </w:p>
+                          <w:p>
+                            <w:pPr>
+                              <w:pStyle w:val="Caption"/>
+                            </w:pPr>
+                            <w:bookmarkStart w:id="6" w:name="_Ref119508812"/>
+                            <w:r>
+                              <w:t xml:space="preserve">Figure </w:t>
+                            </w:r>
+                            <w:r>
+                              <w:fldChar w:fldCharType="begin"/>
+                            </w:r>
+                            <w:r>
+                              <w:instrText xml:space="preserve"> SEQ Figure \* ARABIC </w:instrText>
+                            </w:r>
+                            <w:r>
+                              <w:fldChar w:fldCharType="separate"/>
+                            </w:r>
+                            <w:r>
+                              <w:rPr>
+                                <w:noProof/>
+                              </w:rPr>
+                              <w:t>4</w:t>
+                            </w:r>
+                            <w:r>
+                              <w:fldChar w:fldCharType="end"/>
+                            </w:r>
+                            <w:bookmarkEnd w:id="6"/>
+                            <w:r>
+                              <w:t xml:space="preserve"> drop and retrieve in higher indices columns</w:t>
+                            </w:r>
+                          </w:p>
+                          <w:p/>
+                        </w:txbxContent>
+                      </wps:txbx>
+                      <wps:bodyPr rot="0" vert="horz" wrap="square" lIns="91440" tIns="45720" rIns="91440" bIns="45720" anchor="t" anchorCtr="0">
+                        <a:noAutofit/>
+                      </wps:bodyPr>
+                    </wps:wsp>
+                  </a:graphicData>
+                </a:graphic>
+                <wp14:sizeRelH relativeFrom="margin">
+                  <wp14:pctWidth>0</wp14:pctWidth>
+                </wp14:sizeRelH>
+                <wp14:sizeRelV relativeFrom="margin">
+                  <wp14:pctHeight>0</wp14:pctHeight>
+                </wp14:sizeRelV>
+              </wp:anchor>
+            </w:drawing>
+          </mc:Choice>
+          <mc:Fallback>
+            <w:pict>
+              <v:shape w14:anchorId="1968E7EE" id="_x0000_s1029" type="#_x0000_t202" style="position:absolute;left:0;text-align:left;margin-left:0;margin-top:0;width:433pt;height:298.5pt;z-index:251671552;visibility:visible;mso-wrap-style:square;mso-width-percent:0;mso-height-percent:0;mso-wrap-distance-left:9pt;mso-wrap-distance-top:3.6pt;mso-wrap-distance-right:9pt;mso-wrap-distance-bottom:3.6pt;mso-position-horizontal:left;mso-position-horizontal-relative:margin;mso-position-vertical:absolute;mso-position-vertical-relative:text;mso-width-percent:0;mso-height-percent:0;mso-width-relative:margin;mso-height-relative:margin;v-text-anchor:top" o:gfxdata="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" stroked="f">
+                <v:textbox>
+                  <w:txbxContent>
+                    <w:p>
+                      <w:pPr>
+                        <w:keepNext/>
+                      </w:pPr>
+                      <w:r>
+                        <w:rPr>
+                          <w:noProof/>
+                        </w:rPr>
+                        <w:drawing>
+                          <wp:inline distT="0" distB="0" distL="0" distR="0" wp14:anchorId="2633FC3F" wp14:editId="4E0E0CCF">
+                            <wp:extent cx="4673600" cy="3544570"/>
+                            <wp:effectExtent l="0" t="0" r="0" b="0"/>
+                            <wp:docPr id="18" name="Picture 18" descr="Chart, line chart&#10;&#10;Description automatically generated"/>
+                            <wp:cNvGraphicFramePr>
+                              <a:graphicFrameLocks xmlns:a="http://schemas.openxmlformats.org/drawingml/2006/main" noChangeAspect="1"/>
+                            </wp:cNvGraphicFramePr>
+                            <a:graphic xmlns:a="http://schemas.openxmlformats.org/drawingml/2006/main">
+                              <a:graphicData uri="http://schemas.openxmlformats.org/drawingml/2006/picture">
+                                <pic:pic xmlns:pic="http://schemas.openxmlformats.org/drawingml/2006/picture">
+                                  <pic:nvPicPr>
+                                    <pic:cNvPr id="18" name="Picture 18" descr="Chart, line chart&#10;&#10;Description automatically generated"/>
+                                    <pic:cNvPicPr/>
+                                  </pic:nvPicPr>
+                                  <pic:blipFill>
+                                    <a:blip r:embed="rId11"/>
+                                    <a:stretch>
+                                      <a:fillRect/>
+                                    </a:stretch>
+                                  </pic:blipFill>
+                                  <pic:spPr>
+                                    <a:xfrm>
+                                      <a:off x="0" y="0"/>
+                                      <a:ext cx="4673600" cy="3544570"/>
+                                    </a:xfrm>
+                                    <a:prstGeom prst="rect">
+                                      <a:avLst/>
+                                    </a:prstGeom>
+                                  </pic:spPr>
+                                </pic:pic>
+                              </a:graphicData>
+                            </a:graphic>
+                          </wp:inline>
+                        </w:drawing>
+                      </w:r>
+                    </w:p>
+                    <w:p>
+                      <w:pPr>
+                        <w:pStyle w:val="Caption"/>
+                      </w:pPr>
+                      <w:bookmarkStart w:id="7" w:name="_Ref119508812"/>
+                      <w:r>
+                        <w:t xml:space="preserve">Figure </w:t>
+                      </w:r>
+                      <w:r>
+                        <w:fldChar w:fldCharType="begin"/>
+                      </w:r>
+                      <w:r>
+                        <w:instrText xml:space="preserve"> SEQ Figure \* ARABIC </w:instrText>
+                      </w:r>
+                      <w:r>
+                        <w:fldChar w:fldCharType="separate"/>
+                      </w:r>
+                      <w:r>
+                        <w:rPr>
+                          <w:noProof/>
+                        </w:rPr>
+                        <w:t>4</w:t>
+                      </w:r>
+                      <w:r>
+                        <w:fldChar w:fldCharType="end"/>
+                      </w:r>
+                      <w:bookmarkEnd w:id="7"/>
+                      <w:r>
+                        <w:t xml:space="preserve"> drop and retrieve in higher indices columns</w:t>
+                      </w:r>
+                    </w:p>
+                    <w:p/>
+                  </w:txbxContent>
+                </v:textbox>
+                <w10:wrap type="topAndBottom" anchorx="margin"/>
+              </v:shape>
+            </w:pict>
+          </mc:Fallback>
+        </mc:AlternateContent>
+      </w:r>
+      <w:r>
+        <w:rPr>
+          <w:rFonts w:ascii="Times New Roman" w:hAnsi="Times New Roman" w:cs="Times New Roman"/>
+        </w:rPr>
+        <w:t>retrieves a part of the drops to the last column.</w:t>
+      </w:r>
+      <w:r>
+        <w:rPr>
+          <w:rFonts w:ascii="Times New Roman" w:hAnsi="Times New Roman" w:cs="Times New Roman"/>
+        </w:rPr>
+        <w:t xml:space="preserve"> </w:t>
+      </w:r>
+      <w:r>
+        <w:rPr>
+          <w:rFonts w:ascii="Times New Roman" w:hAnsi="Times New Roman" w:cs="Times New Roman"/>
+        </w:rPr>
+        <w:fldChar w:fldCharType="begin"/>
+      </w:r>
+      <w:r>
+        <w:rPr>
+          <w:rFonts w:ascii="Times New Roman" w:hAnsi="Times New Roman" w:cs="Times New Roman"/>
+        </w:rPr>
+        <w:instrText xml:space="preserve"> REF _Ref119508812 \h </w:instrText>
+      </w:r>
+      <w:r>
+        <w:rPr>
+          <w:rFonts w:ascii="Times New Roman" w:hAnsi="Times New Roman" w:cs="Times New Roman"/>
+        </w:rPr>
+      </w:r>
+      <w:r>
+        <w:rPr>
+          <w:rFonts w:ascii="Times New Roman" w:hAnsi="Times New Roman" w:cs="Times New Roman"/>
+        </w:rPr>
+        <w:fldChar w:fldCharType="separate"/>
+      </w:r>
+      <w:r>
+        <w:t xml:space="preserve">Figure </w:t>
+      </w:r>
+      <w:r>
+        <w:rPr>
+          <w:noProof/>
+        </w:rPr>
+        <w:t>4</w:t>
+      </w:r>
+      <w:r>
+        <w:rPr>
+          <w:rFonts w:ascii="Times New Roman" w:hAnsi="Times New Roman" w:cs="Times New Roman"/>
+        </w:rPr>
+        <w:fldChar w:fldCharType="end"/>
+      </w:r>
+      <w:r>
+        <w:rPr>
+          <w:rFonts w:ascii="Times New Roman" w:hAnsi="Times New Roman" w:cs="Times New Roman"/>
+        </w:rPr>
+        <w:t xml:space="preserve"> illustrates the variation </w:t>
+      </w:r>
+      <w:r>
+        <w:rPr>
+          <w:rFonts w:ascii="Times New Roman" w:hAnsi="Times New Roman" w:cs="Times New Roman"/>
+        </w:rPr>
+        <w:t xml:space="preserve">of drop and retrieve for different number of active rows. For example, it shows that when 800 rows are activated, the output of column 300 is 12 less than column 0 with the exact same expected output. Then, the output of column 512 is 4 more than column 300. The output of different columns with the same input is shown in </w:t>
+      </w:r>
+      <w:r>
+        <w:rPr>
+          <w:rFonts w:ascii="Times New Roman" w:hAnsi="Times New Roman" w:cs="Times New Roman"/>
+        </w:rPr>
+        <w:fldChar w:fldCharType="begin"/>
+      </w:r>
+      <w:r>
+        <w:rPr>
+          <w:rFonts w:ascii="Times New Roman" w:hAnsi="Times New Roman" w:cs="Times New Roman"/>
+        </w:rPr>
+        <w:instrText xml:space="preserve"> REF _Ref119509418 \h </w:instrText>
+      </w:r>
+      <w:r>
+        <w:rPr>
+          <w:rFonts w:ascii="Times New Roman" w:hAnsi="Times New Roman" w:cs="Times New Roman"/>
+        </w:rPr>
+      </w:r>
+      <w:r>
+        <w:rPr>
+          <w:rFonts w:ascii="Times New Roman" w:hAnsi="Times New Roman" w:cs="Times New Roman"/>
+        </w:rPr>
+        <w:fldChar w:fldCharType="separate"/>
+      </w:r>
+      <w:r>
+        <w:t xml:space="preserve">Figure </w:t>
+      </w:r>
+      <w:r>
+        <w:rPr>
+          <w:noProof/>
+        </w:rPr>
+        <w:t>5</w:t>
+      </w:r>
+      <w:r>
+        <w:rPr>
+          <w:rFonts w:ascii="Times New Roman" w:hAnsi="Times New Roman" w:cs="Times New Roman"/>
+        </w:rPr>
+        <w:fldChar w:fldCharType="end"/>
+      </w:r>
+      <w:r>
+        <w:rPr>
+          <w:rFonts w:ascii="Times New Roman" w:hAnsi="Times New Roman" w:cs="Times New Roman"/>
+        </w:rPr>
+        <w:t>.</w:t>
+      </w:r>
+    </w:p>
+    <w:p>
+      <w:pPr>
+        <w:jc w:val="both"/>
+        <w:rPr>
+          <w:rFonts w:ascii="Times New Roman" w:hAnsi="Times New Roman" w:cs="Times New Roman"/>
+        </w:rPr>
+      </w:pPr>
+    </w:p>
+    <w:p>
+      <w:pPr>
+        <w:jc w:val="both"/>
+        <w:rPr>
+          <w:rFonts w:ascii="Times New Roman" w:hAnsi="Times New Roman" w:cs="Times New Roman"/>
+        </w:rPr>
+      </w:pPr>
+      <w:r>
+        <w:rPr>
+          <w:rFonts w:ascii="Times New Roman" w:hAnsi="Times New Roman" w:cs="Times New Roman"/>
+          <w:noProof/>
+        </w:rPr>
+        <mc:AlternateContent>
+          <mc:Choice Requires="wps">
+            <w:drawing>
+              <wp:anchor distT="45720" distB="45720" distL="114300" distR="114300" simplePos="0" relativeHeight="251673600" behindDoc="0" locked="0" layoutInCell="1" allowOverlap="1" wp14:anchorId="04303593" wp14:editId="0A6BC120">
+                <wp:simplePos x="0" y="0"/>
+                <wp:positionH relativeFrom="column">
+                  <wp:posOffset>215900</wp:posOffset>
+                </wp:positionH>
+                <wp:positionV relativeFrom="paragraph">
+                  <wp:posOffset>3175</wp:posOffset>
+                </wp:positionV>
+                <wp:extent cx="4381500" cy="3473450"/>
+                <wp:effectExtent l="0" t="0" r="0" b="0"/>
+                <wp:wrapSquare wrapText="bothSides"/>
+                <wp:docPr id="19" name="Text Box 2"/>
+                <wp:cNvGraphicFramePr>
+                  <a:graphicFrameLocks xmlns:a="http://schemas.openxmlformats.org/drawingml/2006/main"/>
+                </wp:cNvGraphicFramePr>
+                <a:graphic xmlns:a="http://schemas.openxmlformats.org/drawingml/2006/main">
+                  <a:graphicData uri="http://schemas.microsoft.com/office/word/2010/wordprocessingShape">
+                    <wps:wsp>
+                      <wps:cNvSpPr txBox="1">
+                        <a:spLocks noChangeArrowheads="1"/>
+                      </wps:cNvSpPr>
+                      <wps:spPr bwMode="auto">
+                        <a:xfrm>
+                          <a:off x="0" y="0"/>
+                          <a:ext cx="4381500" cy="3473450"/>
+                        </a:xfrm>
+                        <a:prstGeom prst="rect">
+                          <a:avLst/>
+                        </a:prstGeom>
+                        <a:solidFill>
+                          <a:srgbClr val="FFFFFF"/>
+                        </a:solidFill>
+                        <a:ln w="9525">
+                          <a:noFill/>
+                          <a:miter lim="800000"/>
+                          <a:headEnd/>
+                          <a:tailEnd/>
+                        </a:ln>
+                      </wps:spPr>
+                      <wps:txbx>
+                        <w:txbxContent>
+                          <w:p>
+                            <w:pPr>
+                              <w:keepNext/>
+                            </w:pPr>
+                            <w:r>
+                              <w:rPr>
+                                <w:noProof/>
+                              </w:rPr>
+                              <w:drawing>
+                                <wp:inline distT="0" distB="0" distL="0" distR="0" wp14:anchorId="35E103DE" wp14:editId="55E15A79">
+                                  <wp:extent cx="4064000" cy="3142397"/>
+                                  <wp:effectExtent l="0" t="0" r="0" b="1270"/>
+                                  <wp:docPr id="20" name="Picture 20" descr="Chart&#10;&#10;Description automatically generated"/>
+                                  <wp:cNvGraphicFramePr>
+                                    <a:graphicFrameLocks xmlns:a="http://schemas.openxmlformats.org/drawingml/2006/main" noChangeAspect="1"/>
+                                  </wp:cNvGraphicFramePr>
+                                  <a:graphic xmlns:a="http://schemas.openxmlformats.org/drawingml/2006/main">
+                                    <a:graphicData uri="http://schemas.openxmlformats.org/drawingml/2006/picture">
+                                      <pic:pic xmlns:pic="http://schemas.openxmlformats.org/drawingml/2006/picture">
+                                        <pic:nvPicPr>
+                                          <pic:cNvPr id="20" name="Picture 20" descr="Chart&#10;&#10;Description automatically generated"/>
+                                          <pic:cNvPicPr/>
+                                        </pic:nvPicPr>
+                                        <pic:blipFill>
+                                          <a:blip r:embed="rId12"/>
+                                          <a:stretch>
+                                            <a:fillRect/>
+                                          </a:stretch>
+                                        </pic:blipFill>
+                                        <pic:spPr>
+                                          <a:xfrm>
+                                            <a:off x="0" y="0"/>
+                                            <a:ext cx="4089037" cy="3161757"/>
+                                          </a:xfrm>
+                                          <a:prstGeom prst="rect">
+                                            <a:avLst/>
+                                          </a:prstGeom>
+                                        </pic:spPr>
+                                      </pic:pic>
+                                    </a:graphicData>
+                                  </a:graphic>
+                                </wp:inline>
+                              </w:drawing>
+                            </w:r>
+                          </w:p>
+                          <w:p>
+                            <w:pPr>
+                              <w:pStyle w:val="Caption"/>
+                            </w:pPr>
+                            <w:bookmarkStart w:id="8" w:name="_Ref119509418"/>
+                            <w:r>
+                              <w:t xml:space="preserve">Figure </w:t>
+                            </w:r>
+                            <w:r>
+                              <w:fldChar w:fldCharType="begin"/>
+                            </w:r>
+                            <w:r>
+                              <w:instrText xml:space="preserve"> SEQ Figure \* ARABIC </w:instrText>
+                            </w:r>
+                            <w:r>
+                              <w:fldChar w:fldCharType="separate"/>
+                            </w:r>
+                            <w:r>
+                              <w:rPr>
+                                <w:noProof/>
+                              </w:rPr>
+                              <w:t>5</w:t>
+                            </w:r>
+                            <w:r>
+                              <w:fldChar w:fldCharType="end"/>
+                            </w:r>
+                            <w:bookmarkEnd w:id="8"/>
+                            <w:r>
+                              <w:t xml:space="preserve">  Illustration of column output variation</w:t>
+                            </w:r>
+                          </w:p>
+                          <w:p/>
+                        </w:txbxContent>
+                      </wps:txbx>
+                      <wps:bodyPr rot="0" vert="horz" wrap="square" lIns="91440" tIns="45720" rIns="91440" bIns="45720" anchor="t" anchorCtr="0">
+                        <a:noAutofit/>
+                      </wps:bodyPr>
+                    </wps:wsp>
+                  </a:graphicData>
+                </a:graphic>
+                <wp14:sizeRelH relativeFrom="margin">
+                  <wp14:pctWidth>0</wp14:pctWidth>
+                </wp14:sizeRelH>
+                <wp14:sizeRelV relativeFrom="margin">
+                  <wp14:pctHeight>0</wp14:pctHeight>
+                </wp14:sizeRelV>
+              </wp:anchor>
+            </w:drawing>
+          </mc:Choice>
+          <mc:Fallback>
+            <w:pict>
+              <v:shape w14:anchorId="04303593" id="_x0000_s1030" type="#_x0000_t202" style="position:absolute;left:0;text-align:left;margin-left:17pt;margin-top:.25pt;width:345pt;height:273.5pt;z-index:251673600;visibility:visible;mso-wrap-style:square;mso-width-percent:0;mso-height-percent:0;mso-wrap-distance-left:9pt;mso-wrap-distance-top:3.6pt;mso-wrap-distance-right:9pt;mso-wrap-distance-bottom:3.6pt;mso-position-horizontal:absolute;mso-position-horizontal-relative:text;mso-position-vertical:absolute;mso-position-vertical-relative:text;mso-width-percent:0;mso-height-percent:0;mso-width-relative:margin;mso-height-relative:margin;v-text-anchor:top" o:gfxdata="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" stroked="f">
+                <v:textbox>
+                  <w:txbxContent>
+                    <w:p>
+                      <w:pPr>
+                        <w:keepNext/>
+                      </w:pPr>
+                      <w:r>
+                        <w:rPr>
+                          <w:noProof/>
+                        </w:rPr>
+                        <w:drawing>
+                          <wp:inline distT="0" distB="0" distL="0" distR="0" wp14:anchorId="35E103DE" wp14:editId="55E15A79">
+                            <wp:extent cx="4064000" cy="3142397"/>
+                            <wp:effectExtent l="0" t="0" r="0" b="1270"/>
+                            <wp:docPr id="20" name="Picture 20" descr="Chart&#10;&#10;Description automatically generated"/>
+                            <wp:cNvGraphicFramePr>
+                              <a:graphicFrameLocks xmlns:a="http://schemas.openxmlformats.org/drawingml/2006/main" noChangeAspect="1"/>
+                            </wp:cNvGraphicFramePr>
+                            <a:graphic xmlns:a="http://schemas.openxmlformats.org/drawingml/2006/main">
+                              <a:graphicData uri="http://schemas.openxmlformats.org/drawingml/2006/picture">
+                                <pic:pic xmlns:pic="http://schemas.openxmlformats.org/drawingml/2006/picture">
+                                  <pic:nvPicPr>
+                                    <pic:cNvPr id="20" name="Picture 20" descr="Chart&#10;&#10;Description automatically generated"/>
+                                    <pic:cNvPicPr/>
+                                  </pic:nvPicPr>
+                                  <pic:blipFill>
+                                    <a:blip r:embed="rId12"/>
+                                    <a:stretch>
+                                      <a:fillRect/>
+                                    </a:stretch>
+                                  </pic:blipFill>
+                                  <pic:spPr>
+                                    <a:xfrm>
+                                      <a:off x="0" y="0"/>
+                                      <a:ext cx="4089037" cy="3161757"/>
+                                    </a:xfrm>
+                                    <a:prstGeom prst="rect">
+                                      <a:avLst/>
+                                    </a:prstGeom>
+                                  </pic:spPr>
+                                </pic:pic>
+                              </a:graphicData>
+                            </a:graphic>
+                          </wp:inline>
+                        </w:drawing>
+                      </w:r>
+                    </w:p>
+                    <w:p>
+                      <w:pPr>
+                        <w:pStyle w:val="Caption"/>
+                      </w:pPr>
+                      <w:bookmarkStart w:id="9" w:name="_Ref119509418"/>
+                      <w:r>
+                        <w:t xml:space="preserve">Figure </w:t>
+                      </w:r>
+                      <w:r>
+                        <w:fldChar w:fldCharType="begin"/>
+                      </w:r>
+                      <w:r>
+                        <w:instrText xml:space="preserve"> SEQ Figure \* ARABIC </w:instrText>
+                      </w:r>
+                      <w:r>
+                        <w:fldChar w:fldCharType="separate"/>
+                      </w:r>
+                      <w:r>
+                        <w:rPr>
+                          <w:noProof/>
+                        </w:rPr>
+                        <w:t>5</w:t>
+                      </w:r>
+                      <w:r>
+                        <w:fldChar w:fldCharType="end"/>
+                      </w:r>
+                      <w:bookmarkEnd w:id="9"/>
+                      <w:r>
+                        <w:t xml:space="preserve">  Illustration of column output variation</w:t>
+                      </w:r>
+                    </w:p>
+                    <w:p/>
+                  </w:txbxContent>
+                </v:textbox>
+                <w10:wrap type="square"/>
+              </v:shape>
+            </w:pict>
+          </mc:Fallback>
+        </mc:AlternateContent>
+      </w:r>
+    </w:p>
+    <w:p>
+      <w:pPr>
+        <w:pStyle w:val="Heading3"/>
+      </w:pPr>
+    </w:p>
+    <w:p>
+      <w:pPr>
+        <w:pStyle w:val="Heading3"/>
+        <w:jc w:val="both"/>
+        <w:rPr>
+          <w:rFonts w:ascii="Times New Roman" w:hAnsi="Times New Roman" w:cs="Times New Roman"/>
+        </w:rPr>
+      </w:pPr>
+      <w:r>
+        <w:rPr>
+          <w:rFonts w:ascii="Times New Roman" w:hAnsi="Times New Roman" w:cs="Times New Roman"/>
+        </w:rPr>
+        <w:t>Bistable-like behavior</w:t>
+      </w:r>
+    </w:p>
+    <w:p>
+      <w:pPr>
+        <w:jc w:val="both"/>
+        <w:rPr>
+          <w:rFonts w:ascii="Times New Roman" w:hAnsi="Times New Roman" w:cs="Times New Roman"/>
+        </w:rPr>
+      </w:pPr>
+      <w:r>
+        <w:rPr>
+          <w:rFonts w:ascii="Times New Roman" w:hAnsi="Times New Roman" w:cs="Times New Roman"/>
           <w:noProof/>
         </w:rPr>
         <mc:AlternateContent>
@@ -596,7 +2410,7 @@
                                           <pic:cNvPicPr/>
                                         </pic:nvPicPr>
                                         <pic:blipFill>
-                                          <a:blip r:embed="rId9"/>
+                                          <a:blip r:embed="rId13"/>
                                           <a:stretch>
                                             <a:fillRect/>
                                           </a:stretch>
@@ -621,7 +2435,7 @@
                             <w:pPr>
                               <w:pStyle w:val="Caption"/>
                             </w:pPr>
-                            <w:bookmarkStart w:id="2" w:name="_Ref118725771"/>
+                            <w:bookmarkStart w:id="10" w:name="_Ref118725771"/>
                             <w:r>
                               <w:t xml:space="preserve">Figure </w:t>
                             </w:r>
@@ -638,12 +2452,12 @@
                               <w:rPr>
                                 <w:noProof/>
                               </w:rPr>
-                              <w:t>2</w:t>
+                              <w:t>6</w:t>
                             </w:r>
                             <w:r>
                               <w:fldChar w:fldCharType="end"/>
                             </w:r>
-                            <w:bookmarkEnd w:id="2"/>
+                            <w:bookmarkEnd w:id="10"/>
                             <w:r>
                               <w:t xml:space="preserve">: Four experiments </w:t>
                             </w:r>
@@ -674,7 +2488,7 @@
           </mc:Choice>
           <mc:Fallback>
             <w:pict>
-              <v:shape w14:anchorId="57A7B651" id="_x0000_s1027" type="#_x0000_t202" style="position:absolute;margin-left:0;margin-top:61.8pt;width:446.95pt;height:344.45pt;z-index:251661312;visibility:visible;mso-wrap-style:square;mso-width-percent:0;mso-height-percent:0;mso-wrap-distance-left:9pt;mso-wrap-distance-top:3.6pt;mso-wrap-distance-right:9pt;mso-wrap-distance-bottom:3.6pt;mso-position-horizontal:left;mso-position-horizontal-relative:margin;mso-position-vertical:absolute;mso-position-vertical-relative:text;mso-width-percent:0;mso-height-percent:0;mso-width-relative:margin;mso-height-relative:margin;v-text-anchor:top" o:gfxdata="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" stroked="f">
+              <v:shape w14:anchorId="57A7B651" id="_x0000_s1031" type="#_x0000_t202" style="position:absolute;left:0;text-align:left;margin-left:0;margin-top:61.8pt;width:446.95pt;height:344.45pt;z-index:251661312;visibility:visible;mso-wrap-style:square;mso-width-percent:0;mso-height-percent:0;mso-wrap-distance-left:9pt;mso-wrap-distance-top:3.6pt;mso-wrap-distance-right:9pt;mso-wrap-distance-bottom:3.6pt;mso-position-horizontal:left;mso-position-horizontal-relative:margin;mso-position-vertical:absolute;mso-position-vertical-relative:text;mso-width-percent:0;mso-height-percent:0;mso-width-relative:margin;mso-height-relative:margin;v-text-anchor:top" o:gfxdata="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" stroked="f">
                 <v:textbox>
                   <w:txbxContent>
                     <w:p>
@@ -701,7 +2515,7 @@
                                     <pic:cNvPicPr/>
                                   </pic:nvPicPr>
                                   <pic:blipFill>
-                                    <a:blip r:embed="rId9"/>
+                                    <a:blip r:embed="rId13"/>
                                     <a:stretch>
                                       <a:fillRect/>
                                     </a:stretch>
@@ -726,7 +2540,7 @@
                       <w:pPr>
                         <w:pStyle w:val="Caption"/>
                       </w:pPr>
-                      <w:bookmarkStart w:id="3" w:name="_Ref118725771"/>
+                      <w:bookmarkStart w:id="11" w:name="_Ref118725771"/>
                       <w:r>
                         <w:t xml:space="preserve">Figure </w:t>
                       </w:r>
@@ -743,12 +2557,12 @@
                         <w:rPr>
                           <w:noProof/>
                         </w:rPr>
-                        <w:t>2</w:t>
+                        <w:t>6</w:t>
                       </w:r>
                       <w:r>
                         <w:fldChar w:fldCharType="end"/>
                       </w:r>
-                      <w:bookmarkEnd w:id="3"/>
+                      <w:bookmarkEnd w:id="11"/>
                       <w:r>
                         <w:t xml:space="preserve">: Four experiments </w:t>
                       </w:r>
@@ -769,169 +2583,400 @@
         </mc:AlternateContent>
       </w:r>
       <w:r>
+        <w:rPr>
+          <w:rFonts w:ascii="Times New Roman" w:hAnsi="Times New Roman" w:cs="Times New Roman"/>
+        </w:rPr>
         <w:t>Four experiments are done on 20 consecutive rows in different locations on the array. It seems there are two possible values for the output. In each experiment, the output values can be</w:t>
       </w:r>
       <w:r>
+        <w:rPr>
+          <w:rFonts w:ascii="Times New Roman" w:hAnsi="Times New Roman" w:cs="Times New Roman"/>
+        </w:rPr>
         <w:t xml:space="preserve"> from</w:t>
       </w:r>
       <w:r>
+        <w:rPr>
+          <w:rFonts w:ascii="Times New Roman" w:hAnsi="Times New Roman" w:cs="Times New Roman"/>
+        </w:rPr>
         <w:t xml:space="preserve"> one of these two</w:t>
       </w:r>
       <w:r>
+        <w:rPr>
+          <w:rFonts w:ascii="Times New Roman" w:hAnsi="Times New Roman" w:cs="Times New Roman"/>
+        </w:rPr>
         <w:t xml:space="preserve"> sets (</w:t>
       </w:r>
       <w:r>
+        <w:rPr>
+          <w:rFonts w:ascii="Times New Roman" w:hAnsi="Times New Roman" w:cs="Times New Roman"/>
+        </w:rPr>
         <w:fldChar w:fldCharType="begin"/>
       </w:r>
       <w:r>
+        <w:rPr>
+          <w:rFonts w:ascii="Times New Roman" w:hAnsi="Times New Roman" w:cs="Times New Roman"/>
+        </w:rPr>
         <w:instrText xml:space="preserve"> REF _Ref118725771 \h </w:instrText>
       </w:r>
       <w:r>
+        <w:rPr>
+          <w:rFonts w:ascii="Times New Roman" w:hAnsi="Times New Roman" w:cs="Times New Roman"/>
+        </w:rPr>
+        <w:instrText xml:space="preserve"> \* MERGEFORMAT </w:instrText>
+      </w:r>
+      <w:r>
+        <w:rPr>
+          <w:rFonts w:ascii="Times New Roman" w:hAnsi="Times New Roman" w:cs="Times New Roman"/>
+        </w:rPr>
+      </w:r>
+      <w:r>
+        <w:rPr>
+          <w:rFonts w:ascii="Times New Roman" w:hAnsi="Times New Roman" w:cs="Times New Roman"/>
+        </w:rPr>
         <w:fldChar w:fldCharType="separate"/>
       </w:r>
       <w:r>
+        <w:rPr>
+          <w:rFonts w:ascii="Times New Roman" w:hAnsi="Times New Roman" w:cs="Times New Roman"/>
+        </w:rPr>
         <w:t xml:space="preserve">Figure </w:t>
       </w:r>
       <w:r>
         <w:rPr>
+          <w:rFonts w:ascii="Times New Roman" w:hAnsi="Times New Roman" w:cs="Times New Roman"/>
           <w:noProof/>
         </w:rPr>
-        <w:t>2</w:t>
-      </w:r>
-      <w:r>
+        <w:t>6</w:t>
+      </w:r>
+      <w:r>
+        <w:rPr>
+          <w:rFonts w:ascii="Times New Roman" w:hAnsi="Times New Roman" w:cs="Times New Roman"/>
+        </w:rPr>
         <w:fldChar w:fldCharType="end"/>
       </w:r>
       <w:r>
+        <w:rPr>
+          <w:rFonts w:ascii="Times New Roman" w:hAnsi="Times New Roman" w:cs="Times New Roman"/>
+        </w:rPr>
         <w:t xml:space="preserve">). </w:t>
       </w:r>
       <w:r>
+        <w:rPr>
+          <w:rFonts w:ascii="Times New Roman" w:hAnsi="Times New Roman" w:cs="Times New Roman"/>
+        </w:rPr>
         <w:t xml:space="preserve">The experiments are conducted with all possible UT values and </w:t>
       </w:r>
       <w:proofErr w:type="spellStart"/>
       <w:r>
+        <w:rPr>
+          <w:rFonts w:ascii="Times New Roman" w:hAnsi="Times New Roman" w:cs="Times New Roman"/>
+        </w:rPr>
         <w:t>V</w:t>
       </w:r>
       <w:r>
         <w:rPr>
+          <w:rFonts w:ascii="Times New Roman" w:hAnsi="Times New Roman" w:cs="Times New Roman"/>
           <w:vertAlign w:val="subscript"/>
         </w:rPr>
         <w:t>CSbias</w:t>
       </w:r>
       <w:proofErr w:type="spellEnd"/>
       <w:r>
+        <w:rPr>
+          <w:rFonts w:ascii="Times New Roman" w:hAnsi="Times New Roman" w:cs="Times New Roman"/>
+        </w:rPr>
         <w:t xml:space="preserve">=0.61v. </w:t>
-      </w:r>
-    </w:p>
-    <w:p/>
-    <w:p>
-      <w:pPr>
-        <w:pStyle w:val="Heading3"/>
-      </w:pPr>
-      <w:r>
-        <w:t xml:space="preserve">Unit Time </w:t>
       </w:r>
     </w:p>
     <w:p>
-      <w:r>
-        <w:t>A decrease in unit time does not help to prevent the circuit from going to saturation when the saturation is due to a few high-value input activations.</w:t>
-      </w:r>
-      <w:r>
-        <w:t xml:space="preserve"> It only reduces both resolution and linearity (</w:t>
-      </w:r>
-      <w:r>
-        <w:fldChar w:fldCharType="begin"/>
-      </w:r>
-      <w:r>
-        <w:instrText xml:space="preserve"> REF _Ref118729355 \h </w:instrText>
-      </w:r>
-      <w:r>
-        <w:fldChar w:fldCharType="separate"/>
-      </w:r>
-      <w:r>
-        <w:t xml:space="preserve">Figure </w:t>
-      </w:r>
-      <w:r>
-        <w:rPr>
-          <w:noProof/>
-        </w:rPr>
-        <w:t>3</w:t>
-      </w:r>
-      <w:r>
-        <w:fldChar w:fldCharType="end"/>
-      </w:r>
-      <w:r>
-        <w:t xml:space="preserve">). </w:t>
+      <w:pPr>
+        <w:pStyle w:val="Heading3"/>
+        <w:jc w:val="both"/>
+        <w:rPr>
+          <w:rFonts w:ascii="Times New Roman" w:hAnsi="Times New Roman" w:cs="Times New Roman"/>
+        </w:rPr>
+      </w:pPr>
+      <w:r>
+        <w:rPr>
+          <w:rFonts w:ascii="Times New Roman" w:hAnsi="Times New Roman" w:cs="Times New Roman"/>
+        </w:rPr>
+        <w:t xml:space="preserve">Unit Time </w:t>
       </w:r>
     </w:p>
     <w:p>
-      <w:r>
+      <w:pPr>
+        <w:jc w:val="both"/>
+        <w:rPr>
+          <w:rFonts w:ascii="Times New Roman" w:hAnsi="Times New Roman" w:cs="Times New Roman"/>
+        </w:rPr>
+      </w:pPr>
+      <w:r>
+        <w:rPr>
+          <w:rFonts w:ascii="Times New Roman" w:hAnsi="Times New Roman" w:cs="Times New Roman"/>
+        </w:rPr>
+        <w:t>A</w:t>
+      </w:r>
+      <w:r>
+        <w:rPr>
+          <w:rFonts w:ascii="Times New Roman" w:hAnsi="Times New Roman" w:cs="Times New Roman"/>
+        </w:rPr>
+        <w:t>t the top rows,</w:t>
+      </w:r>
+      <w:r>
+        <w:rPr>
+          <w:rFonts w:ascii="Times New Roman" w:hAnsi="Times New Roman" w:cs="Times New Roman"/>
+        </w:rPr>
+        <w:t xml:space="preserve"> </w:t>
+      </w:r>
+      <w:r>
+        <w:rPr>
+          <w:rFonts w:ascii="Times New Roman" w:hAnsi="Times New Roman" w:cs="Times New Roman"/>
+        </w:rPr>
+        <w:t>a decrease in</w:t>
+      </w:r>
+      <w:r>
+        <w:rPr>
+          <w:rFonts w:ascii="Times New Roman" w:hAnsi="Times New Roman" w:cs="Times New Roman"/>
+        </w:rPr>
+        <w:t xml:space="preserve"> unit time does </w:t>
+      </w:r>
+      <w:r>
+        <w:rPr>
+          <w:rFonts w:ascii="Times New Roman" w:hAnsi="Times New Roman" w:cs="Times New Roman"/>
+        </w:rPr>
+        <w:t>not prevent</w:t>
+      </w:r>
+      <w:r>
+        <w:rPr>
+          <w:rFonts w:ascii="Times New Roman" w:hAnsi="Times New Roman" w:cs="Times New Roman"/>
+        </w:rPr>
+        <w:t xml:space="preserve"> the circuit from going to saturation when the saturation is due to a few high-value input activations.</w:t>
+      </w:r>
+      <w:r>
+        <w:rPr>
+          <w:rFonts w:ascii="Times New Roman" w:hAnsi="Times New Roman" w:cs="Times New Roman"/>
+        </w:rPr>
+        <w:t xml:space="preserve"> It only reduces both resolution and linearity (</w:t>
+      </w:r>
+      <w:r>
+        <w:rPr>
+          <w:rFonts w:ascii="Times New Roman" w:hAnsi="Times New Roman" w:cs="Times New Roman"/>
+        </w:rPr>
+        <w:fldChar w:fldCharType="begin"/>
+      </w:r>
+      <w:r>
+        <w:rPr>
+          <w:rFonts w:ascii="Times New Roman" w:hAnsi="Times New Roman" w:cs="Times New Roman"/>
+        </w:rPr>
+        <w:instrText xml:space="preserve"> REF _Ref118729355 \h </w:instrText>
+      </w:r>
+      <w:r>
+        <w:rPr>
+          <w:rFonts w:ascii="Times New Roman" w:hAnsi="Times New Roman" w:cs="Times New Roman"/>
+        </w:rPr>
+        <w:instrText xml:space="preserve"> \* MERGEFORMAT </w:instrText>
+      </w:r>
+      <w:r>
+        <w:rPr>
+          <w:rFonts w:ascii="Times New Roman" w:hAnsi="Times New Roman" w:cs="Times New Roman"/>
+        </w:rPr>
+      </w:r>
+      <w:r>
+        <w:rPr>
+          <w:rFonts w:ascii="Times New Roman" w:hAnsi="Times New Roman" w:cs="Times New Roman"/>
+        </w:rPr>
+        <w:fldChar w:fldCharType="separate"/>
+      </w:r>
+      <w:r>
+        <w:rPr>
+          <w:rFonts w:ascii="Times New Roman" w:hAnsi="Times New Roman" w:cs="Times New Roman"/>
+        </w:rPr>
+        <w:t xml:space="preserve">Figure </w:t>
+      </w:r>
+      <w:r>
+        <w:rPr>
+          <w:rFonts w:ascii="Times New Roman" w:hAnsi="Times New Roman" w:cs="Times New Roman"/>
+          <w:noProof/>
+        </w:rPr>
+        <w:t>8</w:t>
+      </w:r>
+      <w:r>
+        <w:rPr>
+          <w:rFonts w:ascii="Times New Roman" w:hAnsi="Times New Roman" w:cs="Times New Roman"/>
+        </w:rPr>
+        <w:fldChar w:fldCharType="end"/>
+      </w:r>
+      <w:r>
+        <w:rPr>
+          <w:rFonts w:ascii="Times New Roman" w:hAnsi="Times New Roman" w:cs="Times New Roman"/>
+        </w:rPr>
+        <w:t xml:space="preserve">). </w:t>
+      </w:r>
+    </w:p>
+    <w:p>
+      <w:pPr>
+        <w:jc w:val="both"/>
+        <w:rPr>
+          <w:rFonts w:ascii="Times New Roman" w:hAnsi="Times New Roman" w:cs="Times New Roman"/>
+        </w:rPr>
+      </w:pPr>
+      <w:r>
+        <w:rPr>
+          <w:rFonts w:ascii="Times New Roman" w:hAnsi="Times New Roman" w:cs="Times New Roman"/>
+        </w:rPr>
         <w:t>However, as the accumulation is linear, lower unit times can be utilized to increase the output range while deteriorating linearity and resolution.</w:t>
       </w:r>
       <w:r>
+        <w:rPr>
+          <w:rFonts w:ascii="Times New Roman" w:hAnsi="Times New Roman" w:cs="Times New Roman"/>
+        </w:rPr>
         <w:t xml:space="preserve"> For example, </w:t>
       </w:r>
       <w:r>
+        <w:rPr>
+          <w:rFonts w:ascii="Times New Roman" w:hAnsi="Times New Roman" w:cs="Times New Roman"/>
+        </w:rPr>
         <w:fldChar w:fldCharType="begin"/>
       </w:r>
       <w:r>
+        <w:rPr>
+          <w:rFonts w:ascii="Times New Roman" w:hAnsi="Times New Roman" w:cs="Times New Roman"/>
+        </w:rPr>
         <w:instrText xml:space="preserve"> REF _Ref118731206 \h </w:instrText>
       </w:r>
       <w:r>
+        <w:rPr>
+          <w:rFonts w:ascii="Times New Roman" w:hAnsi="Times New Roman" w:cs="Times New Roman"/>
+        </w:rPr>
+        <w:instrText xml:space="preserve"> \* MERGEFORMAT </w:instrText>
+      </w:r>
+      <w:r>
+        <w:rPr>
+          <w:rFonts w:ascii="Times New Roman" w:hAnsi="Times New Roman" w:cs="Times New Roman"/>
+        </w:rPr>
+      </w:r>
+      <w:r>
+        <w:rPr>
+          <w:rFonts w:ascii="Times New Roman" w:hAnsi="Times New Roman" w:cs="Times New Roman"/>
+        </w:rPr>
         <w:fldChar w:fldCharType="separate"/>
       </w:r>
       <w:r>
+        <w:rPr>
+          <w:rFonts w:ascii="Times New Roman" w:hAnsi="Times New Roman" w:cs="Times New Roman"/>
+        </w:rPr>
         <w:t xml:space="preserve">Figure </w:t>
       </w:r>
       <w:r>
         <w:rPr>
+          <w:rFonts w:ascii="Times New Roman" w:hAnsi="Times New Roman" w:cs="Times New Roman"/>
           <w:noProof/>
         </w:rPr>
-        <w:t>4</w:t>
-      </w:r>
-      <w:r>
+        <w:t>7</w:t>
+      </w:r>
+      <w:r>
+        <w:rPr>
+          <w:rFonts w:ascii="Times New Roman" w:hAnsi="Times New Roman" w:cs="Times New Roman"/>
+        </w:rPr>
         <w:fldChar w:fldCharType="end"/>
       </w:r>
       <w:r>
+        <w:rPr>
+          <w:rFonts w:ascii="Times New Roman" w:hAnsi="Times New Roman" w:cs="Times New Roman"/>
+        </w:rPr>
         <w:t xml:space="preserve"> is the same experiment as </w:t>
       </w:r>
       <w:r>
+        <w:rPr>
+          <w:rFonts w:ascii="Times New Roman" w:hAnsi="Times New Roman" w:cs="Times New Roman"/>
+        </w:rPr>
         <w:fldChar w:fldCharType="begin"/>
       </w:r>
       <w:r>
+        <w:rPr>
+          <w:rFonts w:ascii="Times New Roman" w:hAnsi="Times New Roman" w:cs="Times New Roman"/>
+        </w:rPr>
         <w:instrText xml:space="preserve"> REF _Ref118729355 \h </w:instrText>
       </w:r>
       <w:r>
+        <w:rPr>
+          <w:rFonts w:ascii="Times New Roman" w:hAnsi="Times New Roman" w:cs="Times New Roman"/>
+        </w:rPr>
+        <w:instrText xml:space="preserve"> \* MERGEFORMAT </w:instrText>
+      </w:r>
+      <w:r>
+        <w:rPr>
+          <w:rFonts w:ascii="Times New Roman" w:hAnsi="Times New Roman" w:cs="Times New Roman"/>
+        </w:rPr>
+      </w:r>
+      <w:r>
+        <w:rPr>
+          <w:rFonts w:ascii="Times New Roman" w:hAnsi="Times New Roman" w:cs="Times New Roman"/>
+        </w:rPr>
         <w:fldChar w:fldCharType="separate"/>
       </w:r>
       <w:r>
+        <w:rPr>
+          <w:rFonts w:ascii="Times New Roman" w:hAnsi="Times New Roman" w:cs="Times New Roman"/>
+        </w:rPr>
         <w:t xml:space="preserve">Figure </w:t>
       </w:r>
       <w:r>
         <w:rPr>
+          <w:rFonts w:ascii="Times New Roman" w:hAnsi="Times New Roman" w:cs="Times New Roman"/>
           <w:noProof/>
         </w:rPr>
-        <w:t>3</w:t>
-      </w:r>
-      <w:r>
+        <w:t>8</w:t>
+      </w:r>
+      <w:r>
+        <w:rPr>
+          <w:rFonts w:ascii="Times New Roman" w:hAnsi="Times New Roman" w:cs="Times New Roman"/>
+        </w:rPr>
         <w:fldChar w:fldCharType="end"/>
       </w:r>
       <w:r>
+        <w:rPr>
+          <w:rFonts w:ascii="Times New Roman" w:hAnsi="Times New Roman" w:cs="Times New Roman"/>
+        </w:rPr>
         <w:t xml:space="preserve"> a) for the double number of activation rows. The optimum unit time</w:t>
       </w:r>
       <w:r>
+        <w:rPr>
+          <w:rFonts w:ascii="Times New Roman" w:hAnsi="Times New Roman" w:cs="Times New Roman"/>
+        </w:rPr>
         <w:t xml:space="preserve"> index</w:t>
       </w:r>
       <w:r>
+        <w:rPr>
+          <w:rFonts w:ascii="Times New Roman" w:hAnsi="Times New Roman" w:cs="Times New Roman"/>
+        </w:rPr>
         <w:t xml:space="preserve"> </w:t>
       </w:r>
       <w:r>
+        <w:rPr>
+          <w:rFonts w:ascii="Times New Roman" w:hAnsi="Times New Roman" w:cs="Times New Roman"/>
+        </w:rPr>
         <w:t xml:space="preserve">to have a good output swing dropped from 6 or 7 to 3. </w:t>
       </w:r>
     </w:p>
-    <w:p/>
     <w:p>
-      <w:r>
-        <w:rPr>
+      <w:pPr>
+        <w:jc w:val="both"/>
+        <w:rPr>
+          <w:rFonts w:ascii="Times New Roman" w:hAnsi="Times New Roman" w:cs="Times New Roman"/>
+        </w:rPr>
+      </w:pPr>
+    </w:p>
+    <w:p>
+      <w:pPr>
+        <w:jc w:val="both"/>
+        <w:rPr>
+          <w:rFonts w:ascii="Times New Roman" w:hAnsi="Times New Roman" w:cs="Times New Roman"/>
+        </w:rPr>
+      </w:pPr>
+      <w:r>
+        <w:rPr>
+          <w:rFonts w:ascii="Times New Roman" w:hAnsi="Times New Roman" w:cs="Times New Roman"/>
           <w:noProof/>
         </w:rPr>
         <w:lastRenderedPageBreak/>
@@ -1003,7 +3048,7 @@
                                           <pic:cNvPicPr/>
                                         </pic:nvPicPr>
                                         <pic:blipFill>
-                                          <a:blip r:embed="rId10"/>
+                                          <a:blip r:embed="rId14"/>
                                           <a:stretch>
                                             <a:fillRect/>
                                           </a:stretch>
@@ -1028,7 +3073,7 @@
                             <w:pPr>
                               <w:pStyle w:val="Caption"/>
                             </w:pPr>
-                            <w:bookmarkStart w:id="4" w:name="_Ref118731206"/>
+                            <w:bookmarkStart w:id="12" w:name="_Ref118731206"/>
                             <w:r>
                               <w:t xml:space="preserve">Figure </w:t>
                             </w:r>
@@ -1045,12 +3090,12 @@
                               <w:rPr>
                                 <w:noProof/>
                               </w:rPr>
-                              <w:t>4</w:t>
+                              <w:t>7</w:t>
                             </w:r>
                             <w:r>
                               <w:fldChar w:fldCharType="end"/>
                             </w:r>
-                            <w:bookmarkEnd w:id="4"/>
+                            <w:bookmarkEnd w:id="12"/>
                             <w:r>
                               <w:t>: input/ output diagram for different values of unit time</w:t>
                             </w:r>
@@ -1075,7 +3120,7 @@
           </mc:Choice>
           <mc:Fallback>
             <w:pict>
-              <v:shape w14:anchorId="414EEBF7" id="_x0000_s1028" type="#_x0000_t202" style="position:absolute;margin-left:0;margin-top:436.65pt;width:369.5pt;height:260pt;z-index:251665408;visibility:visible;mso-wrap-style:square;mso-width-percent:0;mso-height-percent:0;mso-wrap-distance-left:9pt;mso-wrap-distance-top:3.6pt;mso-wrap-distance-right:9pt;mso-wrap-distance-bottom:3.6pt;mso-position-horizontal:center;mso-position-horizontal-relative:margin;mso-position-vertical:absolute;mso-position-vertical-relative:text;mso-width-percent:0;mso-height-percent:0;mso-width-relative:margin;mso-height-relative:margin;v-text-anchor:top" o:gfxdata="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" stroked="f">
+              <v:shape w14:anchorId="414EEBF7" id="_x0000_s1032" type="#_x0000_t202" style="position:absolute;left:0;text-align:left;margin-left:0;margin-top:436.65pt;width:369.5pt;height:260pt;z-index:251665408;visibility:visible;mso-wrap-style:square;mso-width-percent:0;mso-height-percent:0;mso-wrap-distance-left:9pt;mso-wrap-distance-top:3.6pt;mso-wrap-distance-right:9pt;mso-wrap-distance-bottom:3.6pt;mso-position-horizontal:center;mso-position-horizontal-relative:margin;mso-position-vertical:absolute;mso-position-vertical-relative:text;mso-width-percent:0;mso-height-percent:0;mso-width-relative:margin;mso-height-relative:margin;v-text-anchor:top" o:gfxdata="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" stroked="f">
                 <v:textbox>
                   <w:txbxContent>
                     <w:p>
@@ -1102,7 +3147,7 @@
                                     <pic:cNvPicPr/>
                                   </pic:nvPicPr>
                                   <pic:blipFill>
-                                    <a:blip r:embed="rId10"/>
+                                    <a:blip r:embed="rId14"/>
                                     <a:stretch>
                                       <a:fillRect/>
                                     </a:stretch>
@@ -1127,7 +3172,7 @@
                       <w:pPr>
                         <w:pStyle w:val="Caption"/>
                       </w:pPr>
-                      <w:bookmarkStart w:id="5" w:name="_Ref118731206"/>
+                      <w:bookmarkStart w:id="13" w:name="_Ref118731206"/>
                       <w:r>
                         <w:t xml:space="preserve">Figure </w:t>
                       </w:r>
@@ -1144,12 +3189,12 @@
                         <w:rPr>
                           <w:noProof/>
                         </w:rPr>
-                        <w:t>4</w:t>
+                        <w:t>7</w:t>
                       </w:r>
                       <w:r>
                         <w:fldChar w:fldCharType="end"/>
                       </w:r>
-                      <w:bookmarkEnd w:id="5"/>
+                      <w:bookmarkEnd w:id="13"/>
                       <w:r>
                         <w:t>: input/ output diagram for different values of unit time</w:t>
                       </w:r>
@@ -1165,6 +3210,7 @@
       </w:r>
       <w:r>
         <w:rPr>
+          <w:rFonts w:ascii="Times New Roman" w:hAnsi="Times New Roman" w:cs="Times New Roman"/>
           <w:noProof/>
         </w:rPr>
         <mc:AlternateContent>
@@ -1216,6 +3262,9 @@
                               <w:keepNext/>
                             </w:pPr>
                             <w:r>
+                              <w:rPr>
+                                <w:noProof/>
+                              </w:rPr>
                               <w:drawing>
                                 <wp:inline distT="0" distB="0" distL="0" distR="0" wp14:anchorId="2B81D43E" wp14:editId="71799359">
                                   <wp:extent cx="5784850" cy="5821837"/>
@@ -1234,7 +3283,7 @@
                                           </pic:cNvPicPr>
                                         </pic:nvPicPr>
                                         <pic:blipFill>
-                                          <a:blip r:embed="rId11">
+                                          <a:blip r:embed="rId15">
                                             <a:extLst>
                                               <a:ext uri="{28A0092B-C50C-407E-A947-70E740481C1C}">
                                                 <a14:useLocalDpi xmlns:a14="http://schemas.microsoft.com/office/drawing/2010/main" val="0"/>
@@ -1270,7 +3319,7 @@
                             <w:pPr>
                               <w:pStyle w:val="Caption"/>
                             </w:pPr>
-                            <w:bookmarkStart w:id="6" w:name="_Ref118729355"/>
+                            <w:bookmarkStart w:id="14" w:name="_Ref118729355"/>
                             <w:r>
                               <w:t xml:space="preserve">Figure </w:t>
                             </w:r>
@@ -1287,12 +3336,12 @@
                               <w:rPr>
                                 <w:noProof/>
                               </w:rPr>
-                              <w:t>3</w:t>
+                              <w:t>8</w:t>
                             </w:r>
                             <w:r>
                               <w:fldChar w:fldCharType="end"/>
                             </w:r>
-                            <w:bookmarkEnd w:id="6"/>
+                            <w:bookmarkEnd w:id="14"/>
                             <w:r>
                               <w:t>: a) DIANA with a smaller value for unit time gets saturated almost at the same input as unit time index=9. However, it has less resolution and b) and c) worse linearity.</w:t>
                             </w:r>
@@ -1317,7 +3366,7 @@
           </mc:Choice>
           <mc:Fallback>
             <w:pict>
-              <v:shape w14:anchorId="51321D00" id="_x0000_s1029" type="#_x0000_t202" style="position:absolute;margin-left:44.5pt;margin-top:-54pt;width:479pt;height:7in;z-index:251663360;visibility:visible;mso-wrap-style:square;mso-width-percent:0;mso-height-percent:0;mso-wrap-distance-left:9pt;mso-wrap-distance-top:3.6pt;mso-wrap-distance-right:9pt;mso-wrap-distance-bottom:3.6pt;mso-position-horizontal:absolute;mso-position-horizontal-relative:page;mso-position-vertical:absolute;mso-position-vertical-relative:margin;mso-width-percent:0;mso-height-percent:0;mso-width-relative:margin;mso-height-relative:margin;v-text-anchor:top" o:gfxdata="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" stroked="f">
+              <v:shape w14:anchorId="51321D00" id="_x0000_s1033" type="#_x0000_t202" style="position:absolute;left:0;text-align:left;margin-left:44.5pt;margin-top:-54pt;width:479pt;height:7in;z-index:251663360;visibility:visible;mso-wrap-style:square;mso-width-percent:0;mso-height-percent:0;mso-wrap-distance-left:9pt;mso-wrap-distance-top:3.6pt;mso-wrap-distance-right:9pt;mso-wrap-distance-bottom:3.6pt;mso-position-horizontal:absolute;mso-position-horizontal-relative:page;mso-position-vertical:absolute;mso-position-vertical-relative:margin;mso-width-percent:0;mso-height-percent:0;mso-width-relative:margin;mso-height-relative:margin;v-text-anchor:top" o:gfxdata="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" stroked="f">
                 <v:textbox>
                   <w:txbxContent>
                     <w:p>
@@ -1325,6 +3374,9 @@
                         <w:keepNext/>
                       </w:pPr>
                       <w:r>
+                        <w:rPr>
+                          <w:noProof/>
+                        </w:rPr>
                         <w:drawing>
                           <wp:inline distT="0" distB="0" distL="0" distR="0" wp14:anchorId="2B81D43E" wp14:editId="71799359">
                             <wp:extent cx="5784850" cy="5821837"/>
@@ -1343,7 +3395,7 @@
                                     </pic:cNvPicPr>
                                   </pic:nvPicPr>
                                   <pic:blipFill>
-                                    <a:blip r:embed="rId11">
+                                    <a:blip r:embed="rId15">
                                       <a:extLst>
                                         <a:ext uri="{28A0092B-C50C-407E-A947-70E740481C1C}">
                                           <a14:useLocalDpi xmlns:a14="http://schemas.microsoft.com/office/drawing/2010/main" val="0"/>
@@ -1379,7 +3431,7 @@
                       <w:pPr>
                         <w:pStyle w:val="Caption"/>
                       </w:pPr>
-                      <w:bookmarkStart w:id="7" w:name="_Ref118729355"/>
+                      <w:bookmarkStart w:id="15" w:name="_Ref118729355"/>
                       <w:r>
                         <w:t xml:space="preserve">Figure </w:t>
                       </w:r>
@@ -1396,12 +3448,12 @@
                         <w:rPr>
                           <w:noProof/>
                         </w:rPr>
-                        <w:t>3</w:t>
+                        <w:t>8</w:t>
                       </w:r>
                       <w:r>
                         <w:fldChar w:fldCharType="end"/>
                       </w:r>
-                      <w:bookmarkEnd w:id="7"/>
+                      <w:bookmarkEnd w:id="15"/>
                       <w:r>
                         <w:t>: a) DIANA with a smaller value for unit time gets saturated almost at the same input as unit time index=9. However, it has less resolution and b) and c) worse linearity.</w:t>
                       </w:r>
@@ -1416,28 +3468,182 @@
         </mc:AlternateContent>
       </w:r>
     </w:p>
-    <w:p/>
-    <w:p/>
-    <w:p/>
-    <w:p/>
-    <w:p/>
-    <w:p/>
-    <w:p/>
-    <w:p/>
-    <w:p/>
-    <w:p/>
-    <w:p/>
-    <w:p/>
-    <w:p/>
-    <w:p/>
-    <w:p/>
-    <w:p/>
-    <w:p/>
-    <w:p/>
-    <w:p/>
-    <w:p/>
-    <w:p/>
-    <w:p/>
+    <w:p>
+      <w:pPr>
+        <w:jc w:val="both"/>
+        <w:rPr>
+          <w:rFonts w:ascii="Times New Roman" w:hAnsi="Times New Roman" w:cs="Times New Roman"/>
+        </w:rPr>
+      </w:pPr>
+    </w:p>
+    <w:p>
+      <w:pPr>
+        <w:jc w:val="both"/>
+        <w:rPr>
+          <w:rFonts w:ascii="Times New Roman" w:hAnsi="Times New Roman" w:cs="Times New Roman"/>
+        </w:rPr>
+      </w:pPr>
+    </w:p>
+    <w:p>
+      <w:pPr>
+        <w:jc w:val="both"/>
+        <w:rPr>
+          <w:rFonts w:ascii="Times New Roman" w:hAnsi="Times New Roman" w:cs="Times New Roman"/>
+        </w:rPr>
+      </w:pPr>
+    </w:p>
+    <w:p>
+      <w:pPr>
+        <w:jc w:val="both"/>
+        <w:rPr>
+          <w:rFonts w:ascii="Times New Roman" w:hAnsi="Times New Roman" w:cs="Times New Roman"/>
+        </w:rPr>
+      </w:pPr>
+    </w:p>
+    <w:p>
+      <w:pPr>
+        <w:jc w:val="both"/>
+        <w:rPr>
+          <w:rFonts w:ascii="Times New Roman" w:hAnsi="Times New Roman" w:cs="Times New Roman"/>
+        </w:rPr>
+      </w:pPr>
+    </w:p>
+    <w:p>
+      <w:pPr>
+        <w:jc w:val="both"/>
+        <w:rPr>
+          <w:rFonts w:ascii="Times New Roman" w:hAnsi="Times New Roman" w:cs="Times New Roman"/>
+        </w:rPr>
+      </w:pPr>
+    </w:p>
+    <w:p>
+      <w:pPr>
+        <w:jc w:val="both"/>
+        <w:rPr>
+          <w:rFonts w:ascii="Times New Roman" w:hAnsi="Times New Roman" w:cs="Times New Roman"/>
+        </w:rPr>
+      </w:pPr>
+    </w:p>
+    <w:p>
+      <w:pPr>
+        <w:jc w:val="both"/>
+        <w:rPr>
+          <w:rFonts w:ascii="Times New Roman" w:hAnsi="Times New Roman" w:cs="Times New Roman"/>
+        </w:rPr>
+      </w:pPr>
+    </w:p>
+    <w:p>
+      <w:pPr>
+        <w:jc w:val="both"/>
+        <w:rPr>
+          <w:rFonts w:ascii="Times New Roman" w:hAnsi="Times New Roman" w:cs="Times New Roman"/>
+        </w:rPr>
+      </w:pPr>
+    </w:p>
+    <w:p>
+      <w:pPr>
+        <w:jc w:val="both"/>
+        <w:rPr>
+          <w:rFonts w:ascii="Times New Roman" w:hAnsi="Times New Roman" w:cs="Times New Roman"/>
+        </w:rPr>
+      </w:pPr>
+    </w:p>
+    <w:p>
+      <w:pPr>
+        <w:jc w:val="both"/>
+        <w:rPr>
+          <w:rFonts w:ascii="Times New Roman" w:hAnsi="Times New Roman" w:cs="Times New Roman"/>
+        </w:rPr>
+      </w:pPr>
+    </w:p>
+    <w:p>
+      <w:pPr>
+        <w:jc w:val="both"/>
+        <w:rPr>
+          <w:rFonts w:ascii="Times New Roman" w:hAnsi="Times New Roman" w:cs="Times New Roman"/>
+        </w:rPr>
+      </w:pPr>
+    </w:p>
+    <w:p>
+      <w:pPr>
+        <w:jc w:val="both"/>
+        <w:rPr>
+          <w:rFonts w:ascii="Times New Roman" w:hAnsi="Times New Roman" w:cs="Times New Roman"/>
+        </w:rPr>
+      </w:pPr>
+    </w:p>
+    <w:p>
+      <w:pPr>
+        <w:jc w:val="both"/>
+        <w:rPr>
+          <w:rFonts w:ascii="Times New Roman" w:hAnsi="Times New Roman" w:cs="Times New Roman"/>
+        </w:rPr>
+      </w:pPr>
+    </w:p>
+    <w:p>
+      <w:pPr>
+        <w:jc w:val="both"/>
+        <w:rPr>
+          <w:rFonts w:ascii="Times New Roman" w:hAnsi="Times New Roman" w:cs="Times New Roman"/>
+        </w:rPr>
+      </w:pPr>
+    </w:p>
+    <w:p>
+      <w:pPr>
+        <w:jc w:val="both"/>
+        <w:rPr>
+          <w:rFonts w:ascii="Times New Roman" w:hAnsi="Times New Roman" w:cs="Times New Roman"/>
+        </w:rPr>
+      </w:pPr>
+    </w:p>
+    <w:p>
+      <w:pPr>
+        <w:jc w:val="both"/>
+        <w:rPr>
+          <w:rFonts w:ascii="Times New Roman" w:hAnsi="Times New Roman" w:cs="Times New Roman"/>
+        </w:rPr>
+      </w:pPr>
+    </w:p>
+    <w:p>
+      <w:pPr>
+        <w:jc w:val="both"/>
+        <w:rPr>
+          <w:rFonts w:ascii="Times New Roman" w:hAnsi="Times New Roman" w:cs="Times New Roman"/>
+        </w:rPr>
+      </w:pPr>
+    </w:p>
+    <w:p>
+      <w:pPr>
+        <w:jc w:val="both"/>
+        <w:rPr>
+          <w:rFonts w:ascii="Times New Roman" w:hAnsi="Times New Roman" w:cs="Times New Roman"/>
+        </w:rPr>
+      </w:pPr>
+    </w:p>
+    <w:p>
+      <w:pPr>
+        <w:jc w:val="both"/>
+        <w:rPr>
+          <w:rFonts w:ascii="Times New Roman" w:hAnsi="Times New Roman" w:cs="Times New Roman"/>
+        </w:rPr>
+      </w:pPr>
+    </w:p>
+    <w:p>
+      <w:pPr>
+        <w:jc w:val="both"/>
+        <w:rPr>
+          <w:rFonts w:ascii="Times New Roman" w:hAnsi="Times New Roman" w:cs="Times New Roman"/>
+        </w:rPr>
+      </w:pPr>
+    </w:p>
+    <w:p>
+      <w:pPr>
+        <w:jc w:val="both"/>
+        <w:rPr>
+          <w:rFonts w:ascii="Times New Roman" w:hAnsi="Times New Roman" w:cs="Times New Roman"/>
+        </w:rPr>
+      </w:pPr>
+    </w:p>
     <w:sectPr>
       <w:pgSz w:w="11906" w:h="16838"/>
       <w:pgMar w:top="1440" w:right="1440" w:bottom="1440" w:left="1440" w:header="708" w:footer="708" w:gutter="0"/>

</xml_diff>